<commit_message>
add final report and presentation
</commit_message>
<xml_diff>
--- a/docs/final report.docx
+++ b/docs/final report.docx
@@ -1,6 +1,6 @@
 
 <file path=word/document.xml><?xml version="1.0" encoding="utf-8"?>
-<w:document xmlns:wpc="http://schemas.microsoft.com/office/word/2010/wordprocessingCanvas" xmlns:mc="http://schemas.openxmlformats.org/markup-compatibility/2006" xmlns:o="urn:schemas-microsoft-com:office:office" xmlns:r="http://schemas.openxmlformats.org/officeDocument/2006/relationships" xmlns:m="http://schemas.openxmlformats.org/officeDocument/2006/math" xmlns:v="urn:schemas-microsoft-com:vml" xmlns:wp14="http://schemas.microsoft.com/office/word/2010/wordprocessingDrawing" xmlns:wp="http://schemas.openxmlformats.org/drawingml/2006/wordprocessingDrawing" xmlns:w10="urn:schemas-microsoft-com:office:word" xmlns:w="http://schemas.openxmlformats.org/wordprocessingml/2006/main" xmlns:w14="http://schemas.microsoft.com/office/word/2010/wordml" xmlns:w15="http://schemas.microsoft.com/office/word/2012/wordml" xmlns:wpg="http://schemas.microsoft.com/office/word/2010/wordprocessingGroup" xmlns:wpi="http://schemas.microsoft.com/office/word/2010/wordprocessingInk" xmlns:wne="http://schemas.microsoft.com/office/word/2006/wordml" xmlns:wps="http://schemas.microsoft.com/office/word/2010/wordprocessingShape" mc:Ignorable="w14 w15 wp14">
+<w:document xmlns:wpc="http://schemas.microsoft.com/office/word/2010/wordprocessingCanvas" xmlns:mo="http://schemas.microsoft.com/office/mac/office/2008/main" xmlns:mc="http://schemas.openxmlformats.org/markup-compatibility/2006" xmlns:mv="urn:schemas-microsoft-com:mac:vml" xmlns:o="urn:schemas-microsoft-com:office:office" xmlns:r="http://schemas.openxmlformats.org/officeDocument/2006/relationships" xmlns:m="http://schemas.openxmlformats.org/officeDocument/2006/math" xmlns:v="urn:schemas-microsoft-com:vml" xmlns:wp14="http://schemas.microsoft.com/office/word/2010/wordprocessingDrawing" xmlns:wp="http://schemas.openxmlformats.org/drawingml/2006/wordprocessingDrawing" xmlns:w10="urn:schemas-microsoft-com:office:word" xmlns:w="http://schemas.openxmlformats.org/wordprocessingml/2006/main" xmlns:w14="http://schemas.microsoft.com/office/word/2010/wordml" xmlns:wpg="http://schemas.microsoft.com/office/word/2010/wordprocessingGroup" xmlns:wpi="http://schemas.microsoft.com/office/word/2010/wordprocessingInk" xmlns:wne="http://schemas.microsoft.com/office/word/2006/wordml" xmlns:wps="http://schemas.microsoft.com/office/word/2010/wordprocessingShape" mc:Ignorable="w14 wp14">
   <w:body>
     <w:p>
       <w:pPr>
@@ -44,7 +44,7 @@
     </w:p>
     <w:p>
       <w:pPr>
-        <w:pStyle w:val="ListParagraph"/>
+        <w:pStyle w:val="a3"/>
         <w:numPr>
           <w:ilvl w:val="0"/>
           <w:numId w:val="1"/>
@@ -381,7 +381,7 @@
     </w:p>
     <w:p>
       <w:pPr>
-        <w:pStyle w:val="ListParagraph"/>
+        <w:pStyle w:val="a3"/>
         <w:numPr>
           <w:ilvl w:val="0"/>
           <w:numId w:val="1"/>
@@ -857,7 +857,7 @@
     </w:p>
     <w:p>
       <w:pPr>
-        <w:pStyle w:val="ListParagraph"/>
+        <w:pStyle w:val="a3"/>
         <w:numPr>
           <w:ilvl w:val="0"/>
           <w:numId w:val="1"/>
@@ -1037,7 +1037,23 @@
           <w:rFonts w:ascii="Times New Roman" w:hAnsi="Times New Roman" w:cs="Times New Roman"/>
           <w:sz w:val="22"/>
         </w:rPr>
-        <w:t xml:space="preserve"> architecture, future researchers are able to reuse this system without significant modification; only the configuring part and the mathematical modeling of specific optimization problems are needed to be changed. </w:t>
+        <w:t xml:space="preserve"> architecture, future researchers are able to reuse this system without significant modification; only the configuring part and the mathematical modeling of specific optimization problems </w:t>
+      </w:r>
+      <w:proofErr w:type="gramStart"/>
+      <w:r>
+        <w:rPr>
+          <w:rFonts w:ascii="Times New Roman" w:hAnsi="Times New Roman" w:cs="Times New Roman"/>
+          <w:sz w:val="22"/>
+        </w:rPr>
+        <w:t>are needed to be changed</w:t>
+      </w:r>
+      <w:proofErr w:type="gramEnd"/>
+      <w:r>
+        <w:rPr>
+          <w:rFonts w:ascii="Times New Roman" w:hAnsi="Times New Roman" w:cs="Times New Roman"/>
+          <w:sz w:val="22"/>
+        </w:rPr>
+        <w:t xml:space="preserve">. </w:t>
       </w:r>
     </w:p>
     <w:p>
@@ -1122,7 +1138,23 @@
           <w:sz w:val="22"/>
         </w:rPr>
         <w:lastRenderedPageBreak/>
-        <w:t xml:space="preserve">problem. Since traditional non-deferrable workload refers to time critical system tasks such as hard real time systems, very few of these home appliances has to be treated like so. However, some systems, such as HVAC, does need to be turned on and off once the sensor senses the values outside certain defined range. Yet even if such system fails to start or finish its job before its deadline, there is no severe harm happening. In fact, this boundary between deferrable and non-deferrable is highly vague and also depended on particular custom needs. Thus in our system we give customers the power to choose which one can be deferred and the relevant deadlines. </w:t>
+        <w:t xml:space="preserve">problem. Since traditional non-deferrable workload refers to time critical system tasks such as hard real time systems, very few of these home appliances has to be treated like so. However, some systems, such as HVAC, </w:t>
+      </w:r>
+      <w:proofErr w:type="gramStart"/>
+      <w:r>
+        <w:rPr>
+          <w:rFonts w:ascii="Times New Roman" w:hAnsi="Times New Roman" w:cs="Times New Roman"/>
+          <w:sz w:val="22"/>
+        </w:rPr>
+        <w:t>does</w:t>
+      </w:r>
+      <w:proofErr w:type="gramEnd"/>
+      <w:r>
+        <w:rPr>
+          <w:rFonts w:ascii="Times New Roman" w:hAnsi="Times New Roman" w:cs="Times New Roman"/>
+          <w:sz w:val="22"/>
+        </w:rPr>
+        <w:t xml:space="preserve"> need to be turned on and off once the sensor senses the values outside certain defined range. Yet even if such system fails to start or finish its job before its deadline, there is no severe harm happening. In fact, this boundary between deferrable and non-deferrable is highly vague and also depended on particular custom needs. Thus in our system we give customers the power to choose which one can be deferred and the relevant deadlines. </w:t>
       </w:r>
     </w:p>
     <w:p>
@@ -1153,7 +1185,386 @@
           <w:rFonts w:ascii="Times New Roman" w:hAnsi="Times New Roman" w:cs="Times New Roman"/>
           <w:sz w:val="22"/>
         </w:rPr>
-        <w:t xml:space="preserve"> is rather a bunch of actuators which adjust different appliances according to the commands from the solver. The setting up highly depends on the physical limitations and saturation areas of these actuators. For now, we just assume that every appliance under control can be delayed indefinitely, every energy source can be activated/deactivated and the maximum amount can also be changed.</w:t>
+        <w:t xml:space="preserve"> is rather a bunch of </w:t>
+      </w:r>
+      <w:proofErr w:type="gramStart"/>
+      <w:r>
+        <w:rPr>
+          <w:rFonts w:ascii="Times New Roman" w:hAnsi="Times New Roman" w:cs="Times New Roman"/>
+          <w:sz w:val="22"/>
+        </w:rPr>
+        <w:t>actuators which</w:t>
+      </w:r>
+      <w:proofErr w:type="gramEnd"/>
+      <w:r>
+        <w:rPr>
+          <w:rFonts w:ascii="Times New Roman" w:hAnsi="Times New Roman" w:cs="Times New Roman"/>
+          <w:sz w:val="22"/>
+        </w:rPr>
+        <w:t xml:space="preserve"> adjust different appliances according to the commands from the solver. The setting up highly depends on the physical limitations and saturation areas of these actuators. For now, we just assume that every appliance under control can be delayed indefinitely, every energy source can be activated/deactivated and the maximum amount can also be changed.</w:t>
+      </w:r>
+    </w:p>
+    <w:p>
+      <w:pPr>
+        <w:rPr>
+          <w:rFonts w:ascii="Times New Roman" w:hAnsi="Times New Roman" w:cs="Times New Roman"/>
+          <w:sz w:val="22"/>
+        </w:rPr>
+      </w:pPr>
+    </w:p>
+    <w:p>
+      <w:pPr>
+        <w:rPr>
+          <w:rFonts w:ascii="Times New Roman" w:hAnsi="Times New Roman" w:cs="Times New Roman"/>
+          <w:sz w:val="22"/>
+        </w:rPr>
+      </w:pPr>
+      <w:r>
+        <w:rPr>
+          <w:rFonts w:ascii="Times New Roman" w:hAnsi="Times New Roman" w:cs="Times New Roman"/>
+          <w:sz w:val="22"/>
+        </w:rPr>
+        <w:t>3.2</w:t>
+      </w:r>
+      <w:r>
+        <w:rPr>
+          <w:rFonts w:ascii="Times New Roman" w:hAnsi="Times New Roman" w:cs="Times New Roman"/>
+          <w:sz w:val="22"/>
+        </w:rPr>
+        <w:tab/>
+        <w:t xml:space="preserve">Dataset </w:t>
+      </w:r>
+    </w:p>
+    <w:p>
+      <w:pPr>
+        <w:rPr>
+          <w:rFonts w:ascii="Times New Roman" w:hAnsi="Times New Roman" w:cs="Times New Roman"/>
+          <w:sz w:val="22"/>
+        </w:rPr>
+      </w:pPr>
+      <w:r>
+        <w:rPr>
+          <w:rFonts w:ascii="Times New Roman" w:hAnsi="Times New Roman" w:cs="Times New Roman"/>
+          <w:sz w:val="22"/>
+        </w:rPr>
+        <w:t>Researchers from University of Massachusetts Amherst Computer Science department made publicly available numerous data sets in [2] for enabling research in sustainable homes. The dataset came from a variety of different sources, including, electricity usage at the mains panel, each circuit, and plug load. Additionally, the data also came from multiple weather, motion, door, wall switch, and thermostat sensors, as well as electricity generation data from solar panels and wind turbines. We observe 6 types of data as follows:</w:t>
+      </w:r>
+    </w:p>
+    <w:p>
+      <w:pPr>
+        <w:rPr>
+          <w:rFonts w:ascii="Times New Roman" w:hAnsi="Times New Roman" w:cs="Times New Roman"/>
+          <w:sz w:val="22"/>
+        </w:rPr>
+      </w:pPr>
+      <w:r>
+        <w:rPr>
+          <w:rFonts w:ascii="Times New Roman" w:hAnsi="Times New Roman" w:cs="Times New Roman" w:hint="eastAsia"/>
+          <w:sz w:val="22"/>
+        </w:rPr>
+        <w:t>•</w:t>
+      </w:r>
+      <w:r>
+        <w:rPr>
+          <w:rFonts w:ascii="Times New Roman" w:hAnsi="Times New Roman" w:cs="Times New Roman"/>
+          <w:sz w:val="22"/>
+        </w:rPr>
+        <w:tab/>
+        <w:t>Electricity at the Mains Panel: average real and apparent power every second for the home and each circuit at the mains panel.</w:t>
+      </w:r>
+    </w:p>
+    <w:p>
+      <w:pPr>
+        <w:rPr>
+          <w:rFonts w:ascii="Times New Roman" w:hAnsi="Times New Roman" w:cs="Times New Roman"/>
+          <w:sz w:val="22"/>
+        </w:rPr>
+      </w:pPr>
+      <w:r>
+        <w:rPr>
+          <w:rFonts w:ascii="Times New Roman" w:hAnsi="Times New Roman" w:cs="Times New Roman" w:hint="eastAsia"/>
+          <w:sz w:val="22"/>
+        </w:rPr>
+        <w:t>•</w:t>
+      </w:r>
+      <w:r>
+        <w:rPr>
+          <w:rFonts w:ascii="Times New Roman" w:hAnsi="Times New Roman" w:cs="Times New Roman"/>
+          <w:sz w:val="22"/>
+        </w:rPr>
+        <w:tab/>
+        <w:t>Electricity at Outlets: real power usage at intervals from home’s plug loads.</w:t>
+      </w:r>
+    </w:p>
+    <w:p>
+      <w:pPr>
+        <w:rPr>
+          <w:rFonts w:ascii="Times New Roman" w:hAnsi="Times New Roman" w:cs="Times New Roman"/>
+          <w:sz w:val="22"/>
+        </w:rPr>
+      </w:pPr>
+      <w:r>
+        <w:rPr>
+          <w:rFonts w:ascii="Times New Roman" w:hAnsi="Times New Roman" w:cs="Times New Roman" w:hint="eastAsia"/>
+          <w:sz w:val="22"/>
+        </w:rPr>
+        <w:t>•</w:t>
+      </w:r>
+      <w:r>
+        <w:rPr>
+          <w:rFonts w:ascii="Times New Roman" w:hAnsi="Times New Roman" w:cs="Times New Roman"/>
+          <w:sz w:val="22"/>
+        </w:rPr>
+        <w:tab/>
+        <w:t>Wall Switch Events: on-off-dim events at wall switches.</w:t>
+      </w:r>
+    </w:p>
+    <w:p>
+      <w:pPr>
+        <w:rPr>
+          <w:rFonts w:ascii="Times New Roman" w:hAnsi="Times New Roman" w:cs="Times New Roman"/>
+          <w:sz w:val="22"/>
+        </w:rPr>
+      </w:pPr>
+      <w:r>
+        <w:rPr>
+          <w:rFonts w:ascii="Times New Roman" w:hAnsi="Times New Roman" w:cs="Times New Roman" w:hint="eastAsia"/>
+          <w:sz w:val="22"/>
+        </w:rPr>
+        <w:t>•</w:t>
+      </w:r>
+      <w:r>
+        <w:rPr>
+          <w:rFonts w:ascii="Times New Roman" w:hAnsi="Times New Roman" w:cs="Times New Roman"/>
+          <w:sz w:val="22"/>
+        </w:rPr>
+        <w:tab/>
+        <w:t>Average electricity generation from solar panels and micro wind turbines every five seconds.</w:t>
+      </w:r>
+    </w:p>
+    <w:p>
+      <w:pPr>
+        <w:rPr>
+          <w:rFonts w:ascii="Times New Roman" w:hAnsi="Times New Roman" w:cs="Times New Roman"/>
+          <w:sz w:val="22"/>
+        </w:rPr>
+      </w:pPr>
+      <w:r>
+        <w:rPr>
+          <w:rFonts w:ascii="Times New Roman" w:hAnsi="Times New Roman" w:cs="Times New Roman" w:hint="eastAsia"/>
+          <w:sz w:val="22"/>
+        </w:rPr>
+        <w:t>•</w:t>
+      </w:r>
+      <w:r>
+        <w:rPr>
+          <w:rFonts w:ascii="Times New Roman" w:hAnsi="Times New Roman" w:cs="Times New Roman"/>
+          <w:sz w:val="22"/>
+        </w:rPr>
+        <w:tab/>
+        <w:t>Thermostat Events, Motion Events and Door Events: a variety of events relating to energy consumption, including motion sensors, door/trigger sensors, and thermostat sensors.</w:t>
+      </w:r>
+    </w:p>
+    <w:p>
+      <w:pPr>
+        <w:rPr>
+          <w:rFonts w:ascii="Times New Roman" w:hAnsi="Times New Roman" w:cs="Times New Roman"/>
+          <w:sz w:val="22"/>
+        </w:rPr>
+      </w:pPr>
+      <w:r>
+        <w:rPr>
+          <w:rFonts w:ascii="Times New Roman" w:hAnsi="Times New Roman" w:cs="Times New Roman" w:hint="eastAsia"/>
+          <w:sz w:val="22"/>
+        </w:rPr>
+        <w:t>•</w:t>
+      </w:r>
+      <w:r>
+        <w:rPr>
+          <w:rFonts w:ascii="Times New Roman" w:hAnsi="Times New Roman" w:cs="Times New Roman"/>
+          <w:sz w:val="22"/>
+        </w:rPr>
+        <w:tab/>
+        <w:t>Weather Station Data: environmental data provided by the weather sensors every minute both inside and outside the home.</w:t>
+      </w:r>
+    </w:p>
+    <w:p>
+      <w:pPr>
+        <w:rPr>
+          <w:rFonts w:ascii="Times New Roman" w:hAnsi="Times New Roman" w:cs="Times New Roman"/>
+          <w:sz w:val="22"/>
+        </w:rPr>
+      </w:pPr>
+    </w:p>
+    <w:p>
+      <w:pPr>
+        <w:rPr>
+          <w:rFonts w:ascii="Times New Roman" w:hAnsi="Times New Roman" w:cs="Times New Roman"/>
+          <w:sz w:val="22"/>
+        </w:rPr>
+      </w:pPr>
+      <w:r>
+        <w:rPr>
+          <w:rFonts w:ascii="Times New Roman" w:hAnsi="Times New Roman" w:cs="Times New Roman"/>
+          <w:sz w:val="22"/>
+        </w:rPr>
+        <w:t>With the data provided by the team, the following work can be done:</w:t>
+      </w:r>
+    </w:p>
+    <w:p>
+      <w:pPr>
+        <w:rPr>
+          <w:rFonts w:ascii="Times New Roman" w:hAnsi="Times New Roman" w:cs="Times New Roman"/>
+          <w:sz w:val="22"/>
+        </w:rPr>
+      </w:pPr>
+      <w:r>
+        <w:rPr>
+          <w:rFonts w:ascii="Times New Roman" w:hAnsi="Times New Roman" w:cs="Times New Roman"/>
+          <w:sz w:val="22"/>
+        </w:rPr>
+        <w:t>Cost Optimization: 1st, Use the weather data to predict the aggregate consumption for homes; 2nd, quantify the potential for savings based on the today’s electricity market pricing plans.</w:t>
+      </w:r>
+    </w:p>
+    <w:p>
+      <w:pPr>
+        <w:rPr>
+          <w:rFonts w:ascii="Times New Roman" w:hAnsi="Times New Roman" w:cs="Times New Roman"/>
+          <w:sz w:val="22"/>
+        </w:rPr>
+      </w:pPr>
+      <w:r>
+        <w:rPr>
+          <w:rFonts w:ascii="Times New Roman" w:hAnsi="Times New Roman" w:cs="Times New Roman"/>
+          <w:sz w:val="22"/>
+        </w:rPr>
+        <w:t>Demand Flattening: Use a Least Slack First (LSF) to schedule loads in ascending order of their remaining time without affecting their objective. In addition, use home electricity data, plug load and circuit data for eight background loads, and the team’s temperature and humidity data from the weather sensors to evaluate LSF’s potential for demand flattening.</w:t>
+      </w:r>
+    </w:p>
+    <w:p>
+      <w:pPr>
+        <w:rPr>
+          <w:rFonts w:ascii="Times New Roman" w:hAnsi="Times New Roman" w:cs="Times New Roman"/>
+          <w:sz w:val="22"/>
+        </w:rPr>
+      </w:pPr>
+      <w:r>
+        <w:rPr>
+          <w:rFonts w:ascii="Times New Roman" w:hAnsi="Times New Roman" w:cs="Times New Roman"/>
+          <w:sz w:val="22"/>
+        </w:rPr>
+        <w:t xml:space="preserve">Load Monitoring: Use </w:t>
+      </w:r>
+      <w:proofErr w:type="spellStart"/>
+      <w:r>
+        <w:rPr>
+          <w:rFonts w:ascii="Times New Roman" w:hAnsi="Times New Roman" w:cs="Times New Roman"/>
+          <w:sz w:val="22"/>
+        </w:rPr>
+        <w:t>AutoMeter</w:t>
+      </w:r>
+      <w:proofErr w:type="spellEnd"/>
+      <w:r>
+        <w:rPr>
+          <w:rFonts w:ascii="Times New Roman" w:hAnsi="Times New Roman" w:cs="Times New Roman"/>
+          <w:sz w:val="22"/>
+        </w:rPr>
+        <w:t xml:space="preserve"> to resolve a home’s electricity usage into several parts each second with </w:t>
+      </w:r>
+      <w:proofErr w:type="gramStart"/>
+      <w:r>
+        <w:rPr>
+          <w:rFonts w:ascii="Times New Roman" w:hAnsi="Times New Roman" w:cs="Times New Roman"/>
+          <w:sz w:val="22"/>
+        </w:rPr>
+        <w:t>low resolution</w:t>
+      </w:r>
+      <w:proofErr w:type="gramEnd"/>
+      <w:r>
+        <w:rPr>
+          <w:rFonts w:ascii="Times New Roman" w:hAnsi="Times New Roman" w:cs="Times New Roman"/>
+          <w:sz w:val="22"/>
+        </w:rPr>
+        <w:t xml:space="preserve"> data, from </w:t>
+      </w:r>
+      <w:proofErr w:type="spellStart"/>
+      <w:r>
+        <w:rPr>
+          <w:rFonts w:ascii="Times New Roman" w:hAnsi="Times New Roman" w:cs="Times New Roman"/>
+          <w:sz w:val="22"/>
+        </w:rPr>
+        <w:t>Insteon</w:t>
+      </w:r>
+      <w:proofErr w:type="spellEnd"/>
+      <w:r>
+        <w:rPr>
+          <w:rFonts w:ascii="Times New Roman" w:hAnsi="Times New Roman" w:cs="Times New Roman"/>
+          <w:sz w:val="22"/>
+        </w:rPr>
+        <w:t xml:space="preserve"> wall switch events and </w:t>
+      </w:r>
+      <w:proofErr w:type="spellStart"/>
+      <w:r>
+        <w:rPr>
+          <w:rFonts w:ascii="Times New Roman" w:hAnsi="Times New Roman" w:cs="Times New Roman"/>
+          <w:sz w:val="22"/>
+        </w:rPr>
+        <w:t>iMeter</w:t>
+      </w:r>
+      <w:proofErr w:type="spellEnd"/>
+      <w:r>
+        <w:rPr>
+          <w:rFonts w:ascii="Times New Roman" w:hAnsi="Times New Roman" w:cs="Times New Roman"/>
+          <w:sz w:val="22"/>
+        </w:rPr>
+        <w:t xml:space="preserve"> plug loads. </w:t>
+      </w:r>
+    </w:p>
+    <w:p>
+      <w:pPr>
+        <w:rPr>
+          <w:rFonts w:ascii="Times New Roman" w:hAnsi="Times New Roman" w:cs="Times New Roman"/>
+          <w:sz w:val="22"/>
+        </w:rPr>
+      </w:pPr>
+      <w:r>
+        <w:rPr>
+          <w:rFonts w:ascii="Times New Roman" w:hAnsi="Times New Roman" w:cs="Times New Roman"/>
+          <w:sz w:val="22"/>
+        </w:rPr>
+        <w:lastRenderedPageBreak/>
+        <w:t>Renewable Prediction: Predict future renewable generation using weather forecasts from the National Weather Service.</w:t>
+      </w:r>
+    </w:p>
+    <w:p>
+      <w:pPr>
+        <w:rPr>
+          <w:rFonts w:ascii="Times New Roman" w:hAnsi="Times New Roman" w:cs="Times New Roman"/>
+          <w:sz w:val="22"/>
+        </w:rPr>
+      </w:pPr>
+      <w:r>
+        <w:rPr>
+          <w:rFonts w:ascii="Times New Roman" w:hAnsi="Times New Roman" w:cs="Times New Roman"/>
+          <w:sz w:val="22"/>
+        </w:rPr>
+        <w:t xml:space="preserve">NILM: Although Non-intrusive load monitoring (NILM) focuses on large scale scenarios, commonly greater than 100 loads, there are still many relatively low-power loads, like less than 50 W. Low power loads is a common characteristic of homes. By the analysis of the team’s data, we find it useful in developing and evaluating new disaggregation algorithms for </w:t>
+      </w:r>
+      <w:proofErr w:type="gramStart"/>
+      <w:r>
+        <w:rPr>
+          <w:rFonts w:ascii="Times New Roman" w:hAnsi="Times New Roman" w:cs="Times New Roman"/>
+          <w:sz w:val="22"/>
+        </w:rPr>
+        <w:t>electricity</w:t>
+      </w:r>
+      <w:proofErr w:type="gramEnd"/>
+      <w:r>
+        <w:rPr>
+          <w:rFonts w:ascii="Times New Roman" w:hAnsi="Times New Roman" w:cs="Times New Roman"/>
+          <w:sz w:val="22"/>
+        </w:rPr>
+        <w:t xml:space="preserve"> data. </w:t>
       </w:r>
     </w:p>
     <w:p>
@@ -1173,421 +1584,90 @@
           <w:sz w:val="22"/>
         </w:rPr>
       </w:pPr>
-      <w:r>
-        <w:rPr>
-          <w:rFonts w:ascii="Times New Roman" w:hAnsi="Times New Roman" w:cs="Times New Roman"/>
-          <w:sz w:val="22"/>
-        </w:rPr>
-        <w:t>3.2</w:t>
-      </w:r>
-      <w:r>
-        <w:rPr>
-          <w:rFonts w:ascii="Times New Roman" w:hAnsi="Times New Roman" w:cs="Times New Roman"/>
-          <w:sz w:val="22"/>
-        </w:rPr>
-        <w:tab/>
-        <w:t xml:space="preserve">Dataset </w:t>
-      </w:r>
-    </w:p>
-    <w:p>
-      <w:pPr>
-        <w:rPr>
-          <w:rFonts w:ascii="Times New Roman" w:hAnsi="Times New Roman" w:cs="Times New Roman"/>
-          <w:sz w:val="22"/>
-        </w:rPr>
-      </w:pPr>
-      <w:r>
-        <w:rPr>
-          <w:rFonts w:ascii="Times New Roman" w:hAnsi="Times New Roman" w:cs="Times New Roman"/>
-          <w:sz w:val="22"/>
-        </w:rPr>
-        <w:t>Researchers from University of Massachusetts Amherst Computer Science department made publicly available numerous data sets in [2] for enabling research in sustainable homes. The dataset came from a variety of different sources, including, electricity usage at the mains panel, each circuit, and plug load. Additionally, the data also came from multiple weather, motion, door, wall switch, and thermostat sensors, as well as electricity generation data from solar panels and wind turbines. We observe 6 types of data as follows:</w:t>
-      </w:r>
-    </w:p>
-    <w:p>
-      <w:pPr>
-        <w:rPr>
-          <w:rFonts w:ascii="Times New Roman" w:hAnsi="Times New Roman" w:cs="Times New Roman"/>
-          <w:sz w:val="22"/>
-        </w:rPr>
-      </w:pPr>
-      <w:r>
-        <w:rPr>
-          <w:rFonts w:ascii="Times New Roman" w:hAnsi="Times New Roman" w:cs="Times New Roman" w:hint="eastAsia"/>
-          <w:sz w:val="22"/>
-        </w:rPr>
-        <w:t>•</w:t>
-      </w:r>
-      <w:r>
-        <w:rPr>
-          <w:rFonts w:ascii="Times New Roman" w:hAnsi="Times New Roman" w:cs="Times New Roman"/>
-          <w:sz w:val="22"/>
-        </w:rPr>
-        <w:tab/>
-        <w:t>Electricity at the Mains Panel: average real and apparent power every second for the home and each circuit at the mains panel.</w:t>
-      </w:r>
-    </w:p>
-    <w:p>
-      <w:pPr>
-        <w:rPr>
-          <w:rFonts w:ascii="Times New Roman" w:hAnsi="Times New Roman" w:cs="Times New Roman"/>
-          <w:sz w:val="22"/>
-        </w:rPr>
-      </w:pPr>
-      <w:r>
-        <w:rPr>
-          <w:rFonts w:ascii="Times New Roman" w:hAnsi="Times New Roman" w:cs="Times New Roman" w:hint="eastAsia"/>
-          <w:sz w:val="22"/>
-        </w:rPr>
-        <w:t>•</w:t>
-      </w:r>
-      <w:r>
-        <w:rPr>
-          <w:rFonts w:ascii="Times New Roman" w:hAnsi="Times New Roman" w:cs="Times New Roman"/>
-          <w:sz w:val="22"/>
-        </w:rPr>
-        <w:tab/>
-        <w:t>Electricity at Outlets: real power usage at intervals from home’s plug loads.</w:t>
-      </w:r>
-    </w:p>
-    <w:p>
-      <w:pPr>
-        <w:rPr>
-          <w:rFonts w:ascii="Times New Roman" w:hAnsi="Times New Roman" w:cs="Times New Roman"/>
-          <w:sz w:val="22"/>
-        </w:rPr>
-      </w:pPr>
-      <w:r>
-        <w:rPr>
-          <w:rFonts w:ascii="Times New Roman" w:hAnsi="Times New Roman" w:cs="Times New Roman" w:hint="eastAsia"/>
-          <w:sz w:val="22"/>
-        </w:rPr>
-        <w:t>•</w:t>
-      </w:r>
-      <w:r>
-        <w:rPr>
-          <w:rFonts w:ascii="Times New Roman" w:hAnsi="Times New Roman" w:cs="Times New Roman"/>
-          <w:sz w:val="22"/>
-        </w:rPr>
-        <w:tab/>
-        <w:t>Wall Switch Events: on-off-dim events at wall switches.</w:t>
-      </w:r>
-    </w:p>
-    <w:p>
-      <w:pPr>
-        <w:rPr>
-          <w:rFonts w:ascii="Times New Roman" w:hAnsi="Times New Roman" w:cs="Times New Roman"/>
-          <w:sz w:val="22"/>
-        </w:rPr>
-      </w:pPr>
-      <w:r>
-        <w:rPr>
-          <w:rFonts w:ascii="Times New Roman" w:hAnsi="Times New Roman" w:cs="Times New Roman" w:hint="eastAsia"/>
-          <w:sz w:val="22"/>
-        </w:rPr>
-        <w:t>•</w:t>
-      </w:r>
-      <w:r>
-        <w:rPr>
-          <w:rFonts w:ascii="Times New Roman" w:hAnsi="Times New Roman" w:cs="Times New Roman"/>
-          <w:sz w:val="22"/>
-        </w:rPr>
-        <w:tab/>
-        <w:t>Average electricity generation from solar panels and micro wind turbines every five seconds.</w:t>
-      </w:r>
-    </w:p>
-    <w:p>
-      <w:pPr>
-        <w:rPr>
-          <w:rFonts w:ascii="Times New Roman" w:hAnsi="Times New Roman" w:cs="Times New Roman"/>
-          <w:sz w:val="22"/>
-        </w:rPr>
-      </w:pPr>
-      <w:r>
-        <w:rPr>
-          <w:rFonts w:ascii="Times New Roman" w:hAnsi="Times New Roman" w:cs="Times New Roman" w:hint="eastAsia"/>
-          <w:sz w:val="22"/>
-        </w:rPr>
-        <w:t>•</w:t>
-      </w:r>
-      <w:r>
-        <w:rPr>
-          <w:rFonts w:ascii="Times New Roman" w:hAnsi="Times New Roman" w:cs="Times New Roman"/>
-          <w:sz w:val="22"/>
-        </w:rPr>
-        <w:tab/>
-        <w:t>Thermostat Events, Motion Events and Door Events: a variety of events relating to energy consumption, including motion sensors, door/trigger sensors, and thermostat sensors.</w:t>
-      </w:r>
-    </w:p>
-    <w:p>
-      <w:pPr>
-        <w:rPr>
-          <w:rFonts w:ascii="Times New Roman" w:hAnsi="Times New Roman" w:cs="Times New Roman"/>
-          <w:sz w:val="22"/>
-        </w:rPr>
-      </w:pPr>
-      <w:r>
-        <w:rPr>
-          <w:rFonts w:ascii="Times New Roman" w:hAnsi="Times New Roman" w:cs="Times New Roman" w:hint="eastAsia"/>
-          <w:sz w:val="22"/>
-        </w:rPr>
-        <w:t>•</w:t>
-      </w:r>
-      <w:r>
-        <w:rPr>
-          <w:rFonts w:ascii="Times New Roman" w:hAnsi="Times New Roman" w:cs="Times New Roman"/>
-          <w:sz w:val="22"/>
-        </w:rPr>
-        <w:tab/>
-        <w:t>Weather Station Data: environmental data provided by the weather sensors every minute both inside and outside the home.</w:t>
-      </w:r>
-    </w:p>
-    <w:p>
-      <w:pPr>
-        <w:rPr>
-          <w:rFonts w:ascii="Times New Roman" w:hAnsi="Times New Roman" w:cs="Times New Roman"/>
-          <w:sz w:val="22"/>
-        </w:rPr>
-      </w:pPr>
-    </w:p>
-    <w:p>
-      <w:pPr>
-        <w:rPr>
-          <w:rFonts w:ascii="Times New Roman" w:hAnsi="Times New Roman" w:cs="Times New Roman"/>
-          <w:sz w:val="22"/>
-        </w:rPr>
-      </w:pPr>
-      <w:r>
-        <w:rPr>
-          <w:rFonts w:ascii="Times New Roman" w:hAnsi="Times New Roman" w:cs="Times New Roman"/>
-          <w:sz w:val="22"/>
-        </w:rPr>
-        <w:t>With the data provided by the team, the following work can be done:</w:t>
-      </w:r>
-    </w:p>
-    <w:p>
-      <w:pPr>
-        <w:rPr>
-          <w:rFonts w:ascii="Times New Roman" w:hAnsi="Times New Roman" w:cs="Times New Roman"/>
-          <w:sz w:val="22"/>
-        </w:rPr>
-      </w:pPr>
-      <w:r>
-        <w:rPr>
-          <w:rFonts w:ascii="Times New Roman" w:hAnsi="Times New Roman" w:cs="Times New Roman"/>
-          <w:sz w:val="22"/>
-        </w:rPr>
-        <w:t>Cost Optimization: 1st, Use the weather data to predict the aggregate consumption for homes; 2nd, quantify the potential for savings based on the today’s electricity market pricing plans.</w:t>
-      </w:r>
-    </w:p>
-    <w:p>
-      <w:pPr>
-        <w:rPr>
-          <w:rFonts w:ascii="Times New Roman" w:hAnsi="Times New Roman" w:cs="Times New Roman"/>
-          <w:sz w:val="22"/>
-        </w:rPr>
-      </w:pPr>
-      <w:r>
-        <w:rPr>
-          <w:rFonts w:ascii="Times New Roman" w:hAnsi="Times New Roman" w:cs="Times New Roman"/>
-          <w:sz w:val="22"/>
-        </w:rPr>
-        <w:t>Demand Flattening: Use a Least Slack First (LSF) to schedule loads in ascending order of their remaining time without affecting their objective. In addition, use home electricity data, plug load and circuit data for eight background loads, and the team’s temperature and humidity data from the weather sensors to evaluate LSF’s potential for demand flattening.</w:t>
-      </w:r>
-    </w:p>
-    <w:p>
-      <w:pPr>
-        <w:rPr>
-          <w:rFonts w:ascii="Times New Roman" w:hAnsi="Times New Roman" w:cs="Times New Roman"/>
-          <w:sz w:val="22"/>
-        </w:rPr>
-      </w:pPr>
-      <w:r>
-        <w:rPr>
-          <w:rFonts w:ascii="Times New Roman" w:hAnsi="Times New Roman" w:cs="Times New Roman"/>
-          <w:sz w:val="22"/>
-        </w:rPr>
-        <w:t xml:space="preserve">Load Monitoring: Use </w:t>
-      </w:r>
-      <w:proofErr w:type="spellStart"/>
-      <w:r>
-        <w:rPr>
-          <w:rFonts w:ascii="Times New Roman" w:hAnsi="Times New Roman" w:cs="Times New Roman"/>
-          <w:sz w:val="22"/>
-        </w:rPr>
-        <w:t>AutoMeter</w:t>
-      </w:r>
-      <w:proofErr w:type="spellEnd"/>
-      <w:r>
-        <w:rPr>
-          <w:rFonts w:ascii="Times New Roman" w:hAnsi="Times New Roman" w:cs="Times New Roman"/>
-          <w:sz w:val="22"/>
-        </w:rPr>
-        <w:t xml:space="preserve"> to resolve a home’s electricity usage into several parts each second with low resolution data, from </w:t>
-      </w:r>
-      <w:proofErr w:type="spellStart"/>
-      <w:r>
-        <w:rPr>
-          <w:rFonts w:ascii="Times New Roman" w:hAnsi="Times New Roman" w:cs="Times New Roman"/>
-          <w:sz w:val="22"/>
-        </w:rPr>
-        <w:t>Insteon</w:t>
-      </w:r>
-      <w:proofErr w:type="spellEnd"/>
-      <w:r>
-        <w:rPr>
-          <w:rFonts w:ascii="Times New Roman" w:hAnsi="Times New Roman" w:cs="Times New Roman"/>
-          <w:sz w:val="22"/>
-        </w:rPr>
-        <w:t xml:space="preserve"> wall switch events and </w:t>
-      </w:r>
-      <w:proofErr w:type="spellStart"/>
-      <w:r>
-        <w:rPr>
-          <w:rFonts w:ascii="Times New Roman" w:hAnsi="Times New Roman" w:cs="Times New Roman"/>
-          <w:sz w:val="22"/>
-        </w:rPr>
-        <w:t>iMeter</w:t>
-      </w:r>
-      <w:proofErr w:type="spellEnd"/>
-      <w:r>
-        <w:rPr>
-          <w:rFonts w:ascii="Times New Roman" w:hAnsi="Times New Roman" w:cs="Times New Roman"/>
-          <w:sz w:val="22"/>
-        </w:rPr>
-        <w:t xml:space="preserve"> plug loads. </w:t>
-      </w:r>
-    </w:p>
-    <w:p>
-      <w:pPr>
-        <w:rPr>
-          <w:rFonts w:ascii="Times New Roman" w:hAnsi="Times New Roman" w:cs="Times New Roman"/>
-          <w:sz w:val="22"/>
-        </w:rPr>
-      </w:pPr>
-      <w:r>
-        <w:rPr>
-          <w:rFonts w:ascii="Times New Roman" w:hAnsi="Times New Roman" w:cs="Times New Roman"/>
-          <w:sz w:val="22"/>
-        </w:rPr>
-        <w:lastRenderedPageBreak/>
-        <w:t>Renewable Prediction: Predict future renewable generation using weather forecasts from the National Weather Service.</w:t>
-      </w:r>
-    </w:p>
-    <w:p>
-      <w:pPr>
-        <w:rPr>
-          <w:rFonts w:ascii="Times New Roman" w:hAnsi="Times New Roman" w:cs="Times New Roman"/>
-          <w:sz w:val="22"/>
-        </w:rPr>
-      </w:pPr>
-      <w:r>
-        <w:rPr>
-          <w:rFonts w:ascii="Times New Roman" w:hAnsi="Times New Roman" w:cs="Times New Roman"/>
-          <w:sz w:val="22"/>
-        </w:rPr>
-        <w:t xml:space="preserve">NILM: Although Non-intrusive load monitoring (NILM) focuses on large scale scenarios, commonly greater than 100 loads, there are still many relatively low-power loads, like less than 50 W. Low power loads is a common characteristic of homes. By the analysis of the team’s data, we find it useful in developing and evaluating new disaggregation algorithms for electricity data. </w:t>
-      </w:r>
-    </w:p>
-    <w:p>
-      <w:pPr>
-        <w:rPr>
-          <w:rFonts w:ascii="Times New Roman" w:hAnsi="Times New Roman" w:cs="Times New Roman"/>
-          <w:sz w:val="22"/>
-        </w:rPr>
-      </w:pPr>
-    </w:p>
-    <w:p>
-      <w:pPr>
-        <w:rPr>
-          <w:rFonts w:ascii="Times New Roman" w:hAnsi="Times New Roman" w:cs="Times New Roman"/>
-          <w:sz w:val="22"/>
-        </w:rPr>
-      </w:pPr>
-    </w:p>
-    <w:p>
-      <w:pPr>
-        <w:rPr>
-          <w:rFonts w:ascii="Times New Roman" w:hAnsi="Times New Roman" w:cs="Times New Roman"/>
-          <w:sz w:val="22"/>
-        </w:rPr>
-      </w:pPr>
-    </w:p>
-    <w:p>
-      <w:pPr>
-        <w:rPr>
-          <w:rFonts w:ascii="Times New Roman" w:hAnsi="Times New Roman" w:cs="Times New Roman"/>
-          <w:sz w:val="22"/>
-        </w:rPr>
-      </w:pPr>
-    </w:p>
-    <w:p>
-      <w:pPr>
-        <w:rPr>
-          <w:rFonts w:ascii="Times New Roman" w:hAnsi="Times New Roman" w:cs="Times New Roman"/>
-          <w:sz w:val="22"/>
-        </w:rPr>
-      </w:pPr>
-    </w:p>
-    <w:p>
-      <w:pPr>
-        <w:rPr>
-          <w:rFonts w:ascii="Times New Roman" w:hAnsi="Times New Roman" w:cs="Times New Roman"/>
-          <w:sz w:val="22"/>
-        </w:rPr>
-      </w:pPr>
-    </w:p>
-    <w:p>
-      <w:pPr>
-        <w:rPr>
-          <w:rFonts w:ascii="Times New Roman" w:hAnsi="Times New Roman" w:cs="Times New Roman"/>
-          <w:sz w:val="22"/>
-        </w:rPr>
-      </w:pPr>
-    </w:p>
-    <w:p>
-      <w:pPr>
-        <w:rPr>
-          <w:rFonts w:ascii="Times New Roman" w:hAnsi="Times New Roman" w:cs="Times New Roman"/>
-          <w:sz w:val="22"/>
-        </w:rPr>
-      </w:pPr>
-    </w:p>
-    <w:p>
-      <w:pPr>
-        <w:rPr>
-          <w:rFonts w:ascii="Times New Roman" w:hAnsi="Times New Roman" w:cs="Times New Roman"/>
-          <w:sz w:val="22"/>
-        </w:rPr>
-      </w:pPr>
-    </w:p>
-    <w:p>
-      <w:pPr>
-        <w:rPr>
-          <w:rFonts w:ascii="Times New Roman" w:hAnsi="Times New Roman" w:cs="Times New Roman"/>
-          <w:sz w:val="22"/>
-        </w:rPr>
-      </w:pPr>
-    </w:p>
-    <w:p>
-      <w:pPr>
-        <w:rPr>
-          <w:rFonts w:ascii="Times New Roman" w:hAnsi="Times New Roman" w:cs="Times New Roman"/>
-          <w:sz w:val="22"/>
-        </w:rPr>
-      </w:pPr>
-    </w:p>
-    <w:p>
-      <w:pPr>
-        <w:rPr>
-          <w:rFonts w:ascii="Times New Roman" w:hAnsi="Times New Roman" w:cs="Times New Roman"/>
-          <w:sz w:val="22"/>
-        </w:rPr>
-      </w:pPr>
-    </w:p>
-    <w:p>
-      <w:pPr>
-        <w:pStyle w:val="ListParagraph"/>
+    </w:p>
+    <w:p>
+      <w:pPr>
+        <w:rPr>
+          <w:rFonts w:ascii="Times New Roman" w:hAnsi="Times New Roman" w:cs="Times New Roman"/>
+          <w:sz w:val="22"/>
+        </w:rPr>
+      </w:pPr>
+    </w:p>
+    <w:p>
+      <w:pPr>
+        <w:rPr>
+          <w:rFonts w:ascii="Times New Roman" w:hAnsi="Times New Roman" w:cs="Times New Roman"/>
+          <w:sz w:val="22"/>
+        </w:rPr>
+      </w:pPr>
+    </w:p>
+    <w:p>
+      <w:pPr>
+        <w:rPr>
+          <w:rFonts w:ascii="Times New Roman" w:hAnsi="Times New Roman" w:cs="Times New Roman"/>
+          <w:sz w:val="22"/>
+        </w:rPr>
+      </w:pPr>
+    </w:p>
+    <w:p>
+      <w:pPr>
+        <w:rPr>
+          <w:rFonts w:ascii="Times New Roman" w:hAnsi="Times New Roman" w:cs="Times New Roman"/>
+          <w:sz w:val="22"/>
+        </w:rPr>
+      </w:pPr>
+    </w:p>
+    <w:p>
+      <w:pPr>
+        <w:rPr>
+          <w:rFonts w:ascii="Times New Roman" w:hAnsi="Times New Roman" w:cs="Times New Roman"/>
+          <w:sz w:val="22"/>
+        </w:rPr>
+      </w:pPr>
+    </w:p>
+    <w:p>
+      <w:pPr>
+        <w:rPr>
+          <w:rFonts w:ascii="Times New Roman" w:hAnsi="Times New Roman" w:cs="Times New Roman"/>
+          <w:sz w:val="22"/>
+        </w:rPr>
+      </w:pPr>
+    </w:p>
+    <w:p>
+      <w:pPr>
+        <w:rPr>
+          <w:rFonts w:ascii="Times New Roman" w:hAnsi="Times New Roman" w:cs="Times New Roman"/>
+          <w:sz w:val="22"/>
+        </w:rPr>
+      </w:pPr>
+    </w:p>
+    <w:p>
+      <w:pPr>
+        <w:rPr>
+          <w:rFonts w:ascii="Times New Roman" w:hAnsi="Times New Roman" w:cs="Times New Roman"/>
+          <w:sz w:val="22"/>
+        </w:rPr>
+      </w:pPr>
+    </w:p>
+    <w:p>
+      <w:pPr>
+        <w:rPr>
+          <w:rFonts w:ascii="Times New Roman" w:hAnsi="Times New Roman" w:cs="Times New Roman"/>
+          <w:sz w:val="22"/>
+        </w:rPr>
+      </w:pPr>
+    </w:p>
+    <w:p>
+      <w:pPr>
+        <w:rPr>
+          <w:rFonts w:ascii="Times New Roman" w:hAnsi="Times New Roman" w:cs="Times New Roman"/>
+          <w:sz w:val="22"/>
+        </w:rPr>
+      </w:pPr>
+    </w:p>
+    <w:p>
+      <w:pPr>
+        <w:pStyle w:val="a3"/>
         <w:numPr>
           <w:ilvl w:val="0"/>
           <w:numId w:val="1"/>
@@ -1807,7 +1887,7 @@
 </file>
 
 <file path=word/numbering.xml><?xml version="1.0" encoding="utf-8"?>
-<w:numbering xmlns:wpc="http://schemas.microsoft.com/office/word/2010/wordprocessingCanvas" xmlns:mc="http://schemas.openxmlformats.org/markup-compatibility/2006" xmlns:o="urn:schemas-microsoft-com:office:office" xmlns:r="http://schemas.openxmlformats.org/officeDocument/2006/relationships" xmlns:m="http://schemas.openxmlformats.org/officeDocument/2006/math" xmlns:v="urn:schemas-microsoft-com:vml" xmlns:wp14="http://schemas.microsoft.com/office/word/2010/wordprocessingDrawing" xmlns:wp="http://schemas.openxmlformats.org/drawingml/2006/wordprocessingDrawing" xmlns:w10="urn:schemas-microsoft-com:office:word" xmlns:w="http://schemas.openxmlformats.org/wordprocessingml/2006/main" xmlns:w14="http://schemas.microsoft.com/office/word/2010/wordml" xmlns:w15="http://schemas.microsoft.com/office/word/2012/wordml" xmlns:wpg="http://schemas.microsoft.com/office/word/2010/wordprocessingGroup" xmlns:wpi="http://schemas.microsoft.com/office/word/2010/wordprocessingInk" xmlns:wne="http://schemas.microsoft.com/office/word/2006/wordml" xmlns:wps="http://schemas.microsoft.com/office/word/2010/wordprocessingShape" mc:Ignorable="w14 w15 wp14">
+<w:numbering xmlns:wpc="http://schemas.microsoft.com/office/word/2010/wordprocessingCanvas" xmlns:mo="http://schemas.microsoft.com/office/mac/office/2008/main" xmlns:mc="http://schemas.openxmlformats.org/markup-compatibility/2006" xmlns:mv="urn:schemas-microsoft-com:mac:vml" xmlns:o="urn:schemas-microsoft-com:office:office" xmlns:r="http://schemas.openxmlformats.org/officeDocument/2006/relationships" xmlns:m="http://schemas.openxmlformats.org/officeDocument/2006/math" xmlns:v="urn:schemas-microsoft-com:vml" xmlns:wp14="http://schemas.microsoft.com/office/word/2010/wordprocessingDrawing" xmlns:wp="http://schemas.openxmlformats.org/drawingml/2006/wordprocessingDrawing" xmlns:w10="urn:schemas-microsoft-com:office:word" xmlns:w="http://schemas.openxmlformats.org/wordprocessingml/2006/main" xmlns:w14="http://schemas.microsoft.com/office/word/2010/wordml" xmlns:wpg="http://schemas.microsoft.com/office/word/2010/wordprocessingGroup" xmlns:wpi="http://schemas.microsoft.com/office/word/2010/wordprocessingInk" xmlns:wne="http://schemas.microsoft.com/office/word/2006/wordml" xmlns:wps="http://schemas.microsoft.com/office/word/2010/wordprocessingShape" mc:Ignorable="w14 wp14">
   <w:abstractNum w:abstractNumId="0">
     <w:nsid w:val="237F7F7C"/>
     <w:multiLevelType w:val="hybridMultilevel"/>
@@ -1904,7 +1984,7 @@
 </file>
 
 <file path=word/styles.xml><?xml version="1.0" encoding="utf-8"?>
-<w:styles xmlns:mc="http://schemas.openxmlformats.org/markup-compatibility/2006" xmlns:r="http://schemas.openxmlformats.org/officeDocument/2006/relationships" xmlns:w="http://schemas.openxmlformats.org/wordprocessingml/2006/main" xmlns:w14="http://schemas.microsoft.com/office/word/2010/wordml" xmlns:w15="http://schemas.microsoft.com/office/word/2012/wordml" mc:Ignorable="w14 w15">
+<w:styles xmlns:mc="http://schemas.openxmlformats.org/markup-compatibility/2006" xmlns:r="http://schemas.openxmlformats.org/officeDocument/2006/relationships" xmlns:w="http://schemas.openxmlformats.org/wordprocessingml/2006/main" xmlns:w14="http://schemas.microsoft.com/office/word/2010/wordml" mc:Ignorable="w14">
   <w:docDefaults>
     <w:rPrDefault>
       <w:rPr>
@@ -1917,371 +1997,155 @@
     </w:rPrDefault>
     <w:pPrDefault/>
   </w:docDefaults>
-  <w:latentStyles w:defLockedState="0" w:defUIPriority="99" w:defSemiHidden="0" w:defUnhideWhenUsed="0" w:defQFormat="0" w:count="371">
-    <w:lsdException w:name="Normal" w:uiPriority="0" w:qFormat="1"/>
-    <w:lsdException w:name="heading 1" w:uiPriority="9" w:qFormat="1"/>
-    <w:lsdException w:name="heading 2" w:semiHidden="1" w:uiPriority="9" w:unhideWhenUsed="1" w:qFormat="1"/>
-    <w:lsdException w:name="heading 3" w:semiHidden="1" w:uiPriority="9" w:unhideWhenUsed="1" w:qFormat="1"/>
-    <w:lsdException w:name="heading 4" w:semiHidden="1" w:uiPriority="9" w:unhideWhenUsed="1" w:qFormat="1"/>
-    <w:lsdException w:name="heading 5" w:semiHidden="1" w:uiPriority="9" w:unhideWhenUsed="1" w:qFormat="1"/>
-    <w:lsdException w:name="heading 6" w:semiHidden="1" w:uiPriority="9" w:unhideWhenUsed="1" w:qFormat="1"/>
-    <w:lsdException w:name="heading 7" w:semiHidden="1" w:uiPriority="9" w:unhideWhenUsed="1" w:qFormat="1"/>
-    <w:lsdException w:name="heading 8" w:semiHidden="1" w:uiPriority="9" w:unhideWhenUsed="1" w:qFormat="1"/>
-    <w:lsdException w:name="heading 9" w:semiHidden="1" w:uiPriority="9" w:unhideWhenUsed="1" w:qFormat="1"/>
-    <w:lsdException w:name="index 1" w:semiHidden="1" w:unhideWhenUsed="1"/>
-    <w:lsdException w:name="index 2" w:semiHidden="1" w:unhideWhenUsed="1"/>
-    <w:lsdException w:name="index 3" w:semiHidden="1" w:unhideWhenUsed="1"/>
-    <w:lsdException w:name="index 4" w:semiHidden="1" w:unhideWhenUsed="1"/>
-    <w:lsdException w:name="index 5" w:semiHidden="1" w:unhideWhenUsed="1"/>
-    <w:lsdException w:name="index 6" w:semiHidden="1" w:unhideWhenUsed="1"/>
-    <w:lsdException w:name="index 7" w:semiHidden="1" w:unhideWhenUsed="1"/>
-    <w:lsdException w:name="index 8" w:semiHidden="1" w:unhideWhenUsed="1"/>
-    <w:lsdException w:name="index 9" w:semiHidden="1" w:unhideWhenUsed="1"/>
-    <w:lsdException w:name="toc 1" w:semiHidden="1" w:uiPriority="39" w:unhideWhenUsed="1"/>
-    <w:lsdException w:name="toc 2" w:semiHidden="1" w:uiPriority="39" w:unhideWhenUsed="1"/>
-    <w:lsdException w:name="toc 3" w:semiHidden="1" w:uiPriority="39" w:unhideWhenUsed="1"/>
-    <w:lsdException w:name="toc 4" w:semiHidden="1" w:uiPriority="39" w:unhideWhenUsed="1"/>
-    <w:lsdException w:name="toc 5" w:semiHidden="1" w:uiPriority="39" w:unhideWhenUsed="1"/>
-    <w:lsdException w:name="toc 6" w:semiHidden="1" w:uiPriority="39" w:unhideWhenUsed="1"/>
-    <w:lsdException w:name="toc 7" w:semiHidden="1" w:uiPriority="39" w:unhideWhenUsed="1"/>
-    <w:lsdException w:name="toc 8" w:semiHidden="1" w:uiPriority="39" w:unhideWhenUsed="1"/>
-    <w:lsdException w:name="toc 9" w:semiHidden="1" w:uiPriority="39" w:unhideWhenUsed="1"/>
-    <w:lsdException w:name="Normal Indent" w:semiHidden="1" w:unhideWhenUsed="1"/>
-    <w:lsdException w:name="footnote text" w:semiHidden="1" w:unhideWhenUsed="1"/>
-    <w:lsdException w:name="annotation text" w:semiHidden="1" w:unhideWhenUsed="1"/>
-    <w:lsdException w:name="header" w:semiHidden="1" w:unhideWhenUsed="1"/>
-    <w:lsdException w:name="footer" w:semiHidden="1" w:unhideWhenUsed="1"/>
-    <w:lsdException w:name="index heading" w:semiHidden="1" w:unhideWhenUsed="1"/>
-    <w:lsdException w:name="caption" w:semiHidden="1" w:uiPriority="35" w:unhideWhenUsed="1" w:qFormat="1"/>
-    <w:lsdException w:name="table of figures" w:semiHidden="1" w:unhideWhenUsed="1"/>
-    <w:lsdException w:name="envelope address" w:semiHidden="1" w:unhideWhenUsed="1"/>
-    <w:lsdException w:name="envelope return" w:semiHidden="1" w:unhideWhenUsed="1"/>
-    <w:lsdException w:name="footnote reference" w:semiHidden="1" w:unhideWhenUsed="1"/>
-    <w:lsdException w:name="annotation reference" w:semiHidden="1" w:unhideWhenUsed="1"/>
-    <w:lsdException w:name="line number" w:semiHidden="1" w:unhideWhenUsed="1"/>
-    <w:lsdException w:name="page number" w:semiHidden="1" w:unhideWhenUsed="1"/>
-    <w:lsdException w:name="endnote reference" w:semiHidden="1" w:unhideWhenUsed="1"/>
-    <w:lsdException w:name="endnote text" w:semiHidden="1" w:unhideWhenUsed="1"/>
-    <w:lsdException w:name="table of authorities" w:semiHidden="1" w:unhideWhenUsed="1"/>
-    <w:lsdException w:name="macro" w:semiHidden="1" w:unhideWhenUsed="1"/>
-    <w:lsdException w:name="toa heading" w:semiHidden="1" w:unhideWhenUsed="1"/>
-    <w:lsdException w:name="List" w:semiHidden="1" w:unhideWhenUsed="1"/>
-    <w:lsdException w:name="List Bullet" w:semiHidden="1" w:unhideWhenUsed="1"/>
-    <w:lsdException w:name="List Number" w:semiHidden="1" w:unhideWhenUsed="1"/>
-    <w:lsdException w:name="List 2" w:semiHidden="1" w:unhideWhenUsed="1"/>
-    <w:lsdException w:name="List 3" w:semiHidden="1" w:unhideWhenUsed="1"/>
-    <w:lsdException w:name="List 4" w:semiHidden="1" w:unhideWhenUsed="1"/>
-    <w:lsdException w:name="List 5" w:semiHidden="1" w:unhideWhenUsed="1"/>
-    <w:lsdException w:name="List Bullet 2" w:semiHidden="1" w:unhideWhenUsed="1"/>
-    <w:lsdException w:name="List Bullet 3" w:semiHidden="1" w:unhideWhenUsed="1"/>
-    <w:lsdException w:name="List Bullet 4" w:semiHidden="1" w:unhideWhenUsed="1"/>
-    <w:lsdException w:name="List Bullet 5" w:semiHidden="1" w:unhideWhenUsed="1"/>
-    <w:lsdException w:name="List Number 2" w:semiHidden="1" w:unhideWhenUsed="1"/>
-    <w:lsdException w:name="List Number 3" w:semiHidden="1" w:unhideWhenUsed="1"/>
-    <w:lsdException w:name="List Number 4" w:semiHidden="1" w:unhideWhenUsed="1"/>
-    <w:lsdException w:name="List Number 5" w:semiHidden="1" w:unhideWhenUsed="1"/>
-    <w:lsdException w:name="Title" w:uiPriority="10" w:qFormat="1"/>
-    <w:lsdException w:name="Closing" w:semiHidden="1" w:unhideWhenUsed="1"/>
-    <w:lsdException w:name="Signature" w:semiHidden="1" w:unhideWhenUsed="1"/>
-    <w:lsdException w:name="Default Paragraph Font" w:semiHidden="1" w:uiPriority="1" w:unhideWhenUsed="1"/>
-    <w:lsdException w:name="Body Text" w:semiHidden="1" w:unhideWhenUsed="1"/>
-    <w:lsdException w:name="Body Text Indent" w:semiHidden="1" w:unhideWhenUsed="1"/>
-    <w:lsdException w:name="List Continue" w:semiHidden="1" w:unhideWhenUsed="1"/>
-    <w:lsdException w:name="List Continue 2" w:semiHidden="1" w:unhideWhenUsed="1"/>
-    <w:lsdException w:name="List Continue 3" w:semiHidden="1" w:unhideWhenUsed="1"/>
-    <w:lsdException w:name="List Continue 4" w:semiHidden="1" w:unhideWhenUsed="1"/>
-    <w:lsdException w:name="List Continue 5" w:semiHidden="1" w:unhideWhenUsed="1"/>
-    <w:lsdException w:name="Message Header" w:semiHidden="1" w:unhideWhenUsed="1"/>
-    <w:lsdException w:name="Subtitle" w:uiPriority="11" w:qFormat="1"/>
-    <w:lsdException w:name="Salutation" w:semiHidden="1" w:unhideWhenUsed="1"/>
-    <w:lsdException w:name="Date" w:semiHidden="1" w:unhideWhenUsed="1"/>
-    <w:lsdException w:name="Body Text First Indent" w:semiHidden="1" w:unhideWhenUsed="1"/>
-    <w:lsdException w:name="Body Text First Indent 2" w:semiHidden="1" w:unhideWhenUsed="1"/>
-    <w:lsdException w:name="Note Heading" w:semiHidden="1" w:unhideWhenUsed="1"/>
-    <w:lsdException w:name="Body Text 2" w:semiHidden="1" w:unhideWhenUsed="1"/>
-    <w:lsdException w:name="Body Text 3" w:semiHidden="1" w:unhideWhenUsed="1"/>
-    <w:lsdException w:name="Body Text Indent 2" w:semiHidden="1" w:unhideWhenUsed="1"/>
-    <w:lsdException w:name="Body Text Indent 3" w:semiHidden="1" w:unhideWhenUsed="1"/>
-    <w:lsdException w:name="Block Text" w:semiHidden="1" w:unhideWhenUsed="1"/>
-    <w:lsdException w:name="Hyperlink" w:semiHidden="1" w:unhideWhenUsed="1"/>
-    <w:lsdException w:name="FollowedHyperlink" w:semiHidden="1" w:unhideWhenUsed="1"/>
-    <w:lsdException w:name="Strong" w:uiPriority="22" w:qFormat="1"/>
-    <w:lsdException w:name="Emphasis" w:uiPriority="20" w:qFormat="1"/>
-    <w:lsdException w:name="Document Map" w:semiHidden="1" w:unhideWhenUsed="1"/>
-    <w:lsdException w:name="Plain Text" w:semiHidden="1" w:unhideWhenUsed="1"/>
-    <w:lsdException w:name="E-mail Signature" w:semiHidden="1" w:unhideWhenUsed="1"/>
-    <w:lsdException w:name="HTML Top of Form" w:semiHidden="1" w:unhideWhenUsed="1"/>
-    <w:lsdException w:name="HTML Bottom of Form" w:semiHidden="1" w:unhideWhenUsed="1"/>
-    <w:lsdException w:name="Normal (Web)" w:semiHidden="1" w:unhideWhenUsed="1"/>
-    <w:lsdException w:name="HTML Acronym" w:semiHidden="1" w:unhideWhenUsed="1"/>
-    <w:lsdException w:name="HTML Address" w:semiHidden="1" w:unhideWhenUsed="1"/>
-    <w:lsdException w:name="HTML Cite" w:semiHidden="1" w:unhideWhenUsed="1"/>
-    <w:lsdException w:name="HTML Code" w:semiHidden="1" w:unhideWhenUsed="1"/>
-    <w:lsdException w:name="HTML Definition" w:semiHidden="1" w:unhideWhenUsed="1"/>
-    <w:lsdException w:name="HTML Keyboard" w:semiHidden="1" w:unhideWhenUsed="1"/>
-    <w:lsdException w:name="HTML Preformatted" w:semiHidden="1" w:unhideWhenUsed="1"/>
-    <w:lsdException w:name="HTML Sample" w:semiHidden="1" w:unhideWhenUsed="1"/>
-    <w:lsdException w:name="HTML Typewriter" w:semiHidden="1" w:unhideWhenUsed="1"/>
-    <w:lsdException w:name="HTML Variable" w:semiHidden="1" w:unhideWhenUsed="1"/>
-    <w:lsdException w:name="Normal Table" w:semiHidden="1" w:unhideWhenUsed="1"/>
-    <w:lsdException w:name="annotation subject" w:semiHidden="1" w:unhideWhenUsed="1"/>
-    <w:lsdException w:name="No List" w:semiHidden="1" w:unhideWhenUsed="1"/>
-    <w:lsdException w:name="Outline List 1" w:semiHidden="1" w:unhideWhenUsed="1"/>
-    <w:lsdException w:name="Outline List 2" w:semiHidden="1" w:unhideWhenUsed="1"/>
-    <w:lsdException w:name="Outline List 3" w:semiHidden="1" w:unhideWhenUsed="1"/>
-    <w:lsdException w:name="Table Simple 1" w:semiHidden="1" w:unhideWhenUsed="1"/>
-    <w:lsdException w:name="Table Simple 2" w:semiHidden="1" w:unhideWhenUsed="1"/>
-    <w:lsdException w:name="Table Simple 3" w:semiHidden="1" w:unhideWhenUsed="1"/>
-    <w:lsdException w:name="Table Classic 1" w:semiHidden="1" w:unhideWhenUsed="1"/>
-    <w:lsdException w:name="Table Classic 2" w:semiHidden="1" w:unhideWhenUsed="1"/>
-    <w:lsdException w:name="Table Classic 3" w:semiHidden="1" w:unhideWhenUsed="1"/>
-    <w:lsdException w:name="Table Classic 4" w:semiHidden="1" w:unhideWhenUsed="1"/>
-    <w:lsdException w:name="Table Colorful 1" w:semiHidden="1" w:unhideWhenUsed="1"/>
-    <w:lsdException w:name="Table Colorful 2" w:semiHidden="1" w:unhideWhenUsed="1"/>
-    <w:lsdException w:name="Table Colorful 3" w:semiHidden="1" w:unhideWhenUsed="1"/>
-    <w:lsdException w:name="Table Columns 1" w:semiHidden="1" w:unhideWhenUsed="1"/>
-    <w:lsdException w:name="Table Columns 2" w:semiHidden="1" w:unhideWhenUsed="1"/>
-    <w:lsdException w:name="Table Columns 3" w:semiHidden="1" w:unhideWhenUsed="1"/>
-    <w:lsdException w:name="Table Columns 4" w:semiHidden="1" w:unhideWhenUsed="1"/>
-    <w:lsdException w:name="Table Columns 5" w:semiHidden="1" w:unhideWhenUsed="1"/>
-    <w:lsdException w:name="Table Grid 1" w:semiHidden="1" w:unhideWhenUsed="1"/>
-    <w:lsdException w:name="Table Grid 2" w:semiHidden="1" w:unhideWhenUsed="1"/>
-    <w:lsdException w:name="Table Grid 3" w:semiHidden="1" w:unhideWhenUsed="1"/>
-    <w:lsdException w:name="Table Grid 4" w:semiHidden="1" w:unhideWhenUsed="1"/>
-    <w:lsdException w:name="Table Grid 5" w:semiHidden="1" w:unhideWhenUsed="1"/>
-    <w:lsdException w:name="Table Grid 6" w:semiHidden="1" w:unhideWhenUsed="1"/>
-    <w:lsdException w:name="Table Grid 7" w:semiHidden="1" w:unhideWhenUsed="1"/>
-    <w:lsdException w:name="Table Grid 8" w:semiHidden="1" w:unhideWhenUsed="1"/>
-    <w:lsdException w:name="Table List 1" w:semiHidden="1" w:unhideWhenUsed="1"/>
-    <w:lsdException w:name="Table List 2" w:semiHidden="1" w:unhideWhenUsed="1"/>
-    <w:lsdException w:name="Table List 3" w:semiHidden="1" w:unhideWhenUsed="1"/>
-    <w:lsdException w:name="Table List 4" w:semiHidden="1" w:unhideWhenUsed="1"/>
-    <w:lsdException w:name="Table List 5" w:semiHidden="1" w:unhideWhenUsed="1"/>
-    <w:lsdException w:name="Table List 6" w:semiHidden="1" w:unhideWhenUsed="1"/>
-    <w:lsdException w:name="Table List 7" w:semiHidden="1" w:unhideWhenUsed="1"/>
-    <w:lsdException w:name="Table List 8" w:semiHidden="1" w:unhideWhenUsed="1"/>
-    <w:lsdException w:name="Table 3D effects 1" w:semiHidden="1" w:unhideWhenUsed="1"/>
-    <w:lsdException w:name="Table 3D effects 2" w:semiHidden="1" w:unhideWhenUsed="1"/>
-    <w:lsdException w:name="Table 3D effects 3" w:semiHidden="1" w:unhideWhenUsed="1"/>
-    <w:lsdException w:name="Table Contemporary" w:semiHidden="1" w:unhideWhenUsed="1"/>
-    <w:lsdException w:name="Table Elegant" w:semiHidden="1" w:unhideWhenUsed="1"/>
-    <w:lsdException w:name="Table Professional" w:semiHidden="1" w:unhideWhenUsed="1"/>
-    <w:lsdException w:name="Table Subtle 1" w:semiHidden="1" w:unhideWhenUsed="1"/>
-    <w:lsdException w:name="Table Subtle 2" w:semiHidden="1" w:unhideWhenUsed="1"/>
-    <w:lsdException w:name="Table Web 1" w:semiHidden="1" w:unhideWhenUsed="1"/>
-    <w:lsdException w:name="Table Web 2" w:semiHidden="1" w:unhideWhenUsed="1"/>
-    <w:lsdException w:name="Table Web 3" w:semiHidden="1" w:unhideWhenUsed="1"/>
-    <w:lsdException w:name="Balloon Text" w:semiHidden="1" w:unhideWhenUsed="1"/>
-    <w:lsdException w:name="Table Grid" w:uiPriority="59"/>
-    <w:lsdException w:name="Table Theme" w:semiHidden="1" w:unhideWhenUsed="1"/>
-    <w:lsdException w:name="Placeholder Text" w:semiHidden="1"/>
-    <w:lsdException w:name="No Spacing" w:uiPriority="1" w:qFormat="1"/>
-    <w:lsdException w:name="Light Shading" w:uiPriority="60"/>
-    <w:lsdException w:name="Light List" w:uiPriority="61"/>
-    <w:lsdException w:name="Light Grid" w:uiPriority="62"/>
-    <w:lsdException w:name="Medium Shading 1" w:uiPriority="63"/>
-    <w:lsdException w:name="Medium Shading 2" w:uiPriority="64"/>
-    <w:lsdException w:name="Medium List 1" w:uiPriority="65"/>
-    <w:lsdException w:name="Medium List 2" w:uiPriority="66"/>
-    <w:lsdException w:name="Medium Grid 1" w:uiPriority="67"/>
-    <w:lsdException w:name="Medium Grid 2" w:uiPriority="68"/>
-    <w:lsdException w:name="Medium Grid 3" w:uiPriority="69"/>
-    <w:lsdException w:name="Dark List" w:uiPriority="70"/>
-    <w:lsdException w:name="Colorful Shading" w:uiPriority="71"/>
-    <w:lsdException w:name="Colorful List" w:uiPriority="72"/>
-    <w:lsdException w:name="Colorful Grid" w:uiPriority="73"/>
-    <w:lsdException w:name="Light Shading Accent 1" w:uiPriority="60"/>
-    <w:lsdException w:name="Light List Accent 1" w:uiPriority="61"/>
-    <w:lsdException w:name="Light Grid Accent 1" w:uiPriority="62"/>
-    <w:lsdException w:name="Medium Shading 1 Accent 1" w:uiPriority="63"/>
-    <w:lsdException w:name="Medium Shading 2 Accent 1" w:uiPriority="64"/>
-    <w:lsdException w:name="Medium List 1 Accent 1" w:uiPriority="65"/>
-    <w:lsdException w:name="Revision" w:semiHidden="1"/>
-    <w:lsdException w:name="List Paragraph" w:uiPriority="34" w:qFormat="1"/>
-    <w:lsdException w:name="Quote" w:uiPriority="29" w:qFormat="1"/>
-    <w:lsdException w:name="Intense Quote" w:uiPriority="30" w:qFormat="1"/>
-    <w:lsdException w:name="Medium List 2 Accent 1" w:uiPriority="66"/>
-    <w:lsdException w:name="Medium Grid 1 Accent 1" w:uiPriority="67"/>
-    <w:lsdException w:name="Medium Grid 2 Accent 1" w:uiPriority="68"/>
-    <w:lsdException w:name="Medium Grid 3 Accent 1" w:uiPriority="69"/>
-    <w:lsdException w:name="Dark List Accent 1" w:uiPriority="70"/>
-    <w:lsdException w:name="Colorful Shading Accent 1" w:uiPriority="71"/>
-    <w:lsdException w:name="Colorful List Accent 1" w:uiPriority="72"/>
-    <w:lsdException w:name="Colorful Grid Accent 1" w:uiPriority="73"/>
-    <w:lsdException w:name="Light Shading Accent 2" w:uiPriority="60"/>
-    <w:lsdException w:name="Light List Accent 2" w:uiPriority="61"/>
-    <w:lsdException w:name="Light Grid Accent 2" w:uiPriority="62"/>
-    <w:lsdException w:name="Medium Shading 1 Accent 2" w:uiPriority="63"/>
-    <w:lsdException w:name="Medium Shading 2 Accent 2" w:uiPriority="64"/>
-    <w:lsdException w:name="Medium List 1 Accent 2" w:uiPriority="65"/>
-    <w:lsdException w:name="Medium List 2 Accent 2" w:uiPriority="66"/>
-    <w:lsdException w:name="Medium Grid 1 Accent 2" w:uiPriority="67"/>
-    <w:lsdException w:name="Medium Grid 2 Accent 2" w:uiPriority="68"/>
-    <w:lsdException w:name="Medium Grid 3 Accent 2" w:uiPriority="69"/>
-    <w:lsdException w:name="Dark List Accent 2" w:uiPriority="70"/>
-    <w:lsdException w:name="Colorful Shading Accent 2" w:uiPriority="71"/>
-    <w:lsdException w:name="Colorful List Accent 2" w:uiPriority="72"/>
-    <w:lsdException w:name="Colorful Grid Accent 2" w:uiPriority="73"/>
-    <w:lsdException w:name="Light Shading Accent 3" w:uiPriority="60"/>
-    <w:lsdException w:name="Light List Accent 3" w:uiPriority="61"/>
-    <w:lsdException w:name="Light Grid Accent 3" w:uiPriority="62"/>
-    <w:lsdException w:name="Medium Shading 1 Accent 3" w:uiPriority="63"/>
-    <w:lsdException w:name="Medium Shading 2 Accent 3" w:uiPriority="64"/>
-    <w:lsdException w:name="Medium List 1 Accent 3" w:uiPriority="65"/>
-    <w:lsdException w:name="Medium List 2 Accent 3" w:uiPriority="66"/>
-    <w:lsdException w:name="Medium Grid 1 Accent 3" w:uiPriority="67"/>
-    <w:lsdException w:name="Medium Grid 2 Accent 3" w:uiPriority="68"/>
-    <w:lsdException w:name="Medium Grid 3 Accent 3" w:uiPriority="69"/>
-    <w:lsdException w:name="Dark List Accent 3" w:uiPriority="70"/>
-    <w:lsdException w:name="Colorful Shading Accent 3" w:uiPriority="71"/>
-    <w:lsdException w:name="Colorful List Accent 3" w:uiPriority="72"/>
-    <w:lsdException w:name="Colorful Grid Accent 3" w:uiPriority="73"/>
-    <w:lsdException w:name="Light Shading Accent 4" w:uiPriority="60"/>
-    <w:lsdException w:name="Light List Accent 4" w:uiPriority="61"/>
-    <w:lsdException w:name="Light Grid Accent 4" w:uiPriority="62"/>
-    <w:lsdException w:name="Medium Shading 1 Accent 4" w:uiPriority="63"/>
-    <w:lsdException w:name="Medium Shading 2 Accent 4" w:uiPriority="64"/>
-    <w:lsdException w:name="Medium List 1 Accent 4" w:uiPriority="65"/>
-    <w:lsdException w:name="Medium List 2 Accent 4" w:uiPriority="66"/>
-    <w:lsdException w:name="Medium Grid 1 Accent 4" w:uiPriority="67"/>
-    <w:lsdException w:name="Medium Grid 2 Accent 4" w:uiPriority="68"/>
-    <w:lsdException w:name="Medium Grid 3 Accent 4" w:uiPriority="69"/>
-    <w:lsdException w:name="Dark List Accent 4" w:uiPriority="70"/>
-    <w:lsdException w:name="Colorful Shading Accent 4" w:uiPriority="71"/>
-    <w:lsdException w:name="Colorful List Accent 4" w:uiPriority="72"/>
-    <w:lsdException w:name="Colorful Grid Accent 4" w:uiPriority="73"/>
-    <w:lsdException w:name="Light Shading Accent 5" w:uiPriority="60"/>
-    <w:lsdException w:name="Light List Accent 5" w:uiPriority="61"/>
-    <w:lsdException w:name="Light Grid Accent 5" w:uiPriority="62"/>
-    <w:lsdException w:name="Medium Shading 1 Accent 5" w:uiPriority="63"/>
-    <w:lsdException w:name="Medium Shading 2 Accent 5" w:uiPriority="64"/>
-    <w:lsdException w:name="Medium List 1 Accent 5" w:uiPriority="65"/>
-    <w:lsdException w:name="Medium List 2 Accent 5" w:uiPriority="66"/>
-    <w:lsdException w:name="Medium Grid 1 Accent 5" w:uiPriority="67"/>
-    <w:lsdException w:name="Medium Grid 2 Accent 5" w:uiPriority="68"/>
-    <w:lsdException w:name="Medium Grid 3 Accent 5" w:uiPriority="69"/>
-    <w:lsdException w:name="Dark List Accent 5" w:uiPriority="70"/>
-    <w:lsdException w:name="Colorful Shading Accent 5" w:uiPriority="71"/>
-    <w:lsdException w:name="Colorful List Accent 5" w:uiPriority="72"/>
-    <w:lsdException w:name="Colorful Grid Accent 5" w:uiPriority="73"/>
-    <w:lsdException w:name="Light Shading Accent 6" w:uiPriority="60"/>
-    <w:lsdException w:name="Light List Accent 6" w:uiPriority="61"/>
-    <w:lsdException w:name="Light Grid Accent 6" w:uiPriority="62"/>
-    <w:lsdException w:name="Medium Shading 1 Accent 6" w:uiPriority="63"/>
-    <w:lsdException w:name="Medium Shading 2 Accent 6" w:uiPriority="64"/>
-    <w:lsdException w:name="Medium List 1 Accent 6" w:uiPriority="65"/>
-    <w:lsdException w:name="Medium List 2 Accent 6" w:uiPriority="66"/>
-    <w:lsdException w:name="Medium Grid 1 Accent 6" w:uiPriority="67"/>
-    <w:lsdException w:name="Medium Grid 2 Accent 6" w:uiPriority="68"/>
-    <w:lsdException w:name="Medium Grid 3 Accent 6" w:uiPriority="69"/>
-    <w:lsdException w:name="Dark List Accent 6" w:uiPriority="70"/>
-    <w:lsdException w:name="Colorful Shading Accent 6" w:uiPriority="71"/>
-    <w:lsdException w:name="Colorful List Accent 6" w:uiPriority="72"/>
-    <w:lsdException w:name="Colorful Grid Accent 6" w:uiPriority="73"/>
-    <w:lsdException w:name="Subtle Emphasis" w:uiPriority="19" w:qFormat="1"/>
-    <w:lsdException w:name="Intense Emphasis" w:uiPriority="21" w:qFormat="1"/>
-    <w:lsdException w:name="Subtle Reference" w:uiPriority="31" w:qFormat="1"/>
-    <w:lsdException w:name="Intense Reference" w:uiPriority="32" w:qFormat="1"/>
-    <w:lsdException w:name="Book Title" w:uiPriority="33" w:qFormat="1"/>
-    <w:lsdException w:name="Bibliography" w:semiHidden="1" w:uiPriority="37" w:unhideWhenUsed="1"/>
-    <w:lsdException w:name="TOC Heading" w:semiHidden="1" w:uiPriority="39" w:unhideWhenUsed="1" w:qFormat="1"/>
-    <w:lsdException w:name="Grid Table 4" w:uiPriority="49"/>
-    <w:lsdException w:name="Grid Table 5 Dark" w:uiPriority="50"/>
-    <w:lsdException w:name="Grid Table 6 Colorful" w:uiPriority="51"/>
-    <w:lsdException w:name="Grid Table 7 Colorful" w:uiPriority="52"/>
-    <w:lsdException w:name="Grid Table 1 Light Accent 1" w:uiPriority="46"/>
-    <w:lsdException w:name="Grid Table 2 Accent 1" w:uiPriority="47"/>
-    <w:lsdException w:name="Grid Table 3 Accent 1" w:uiPriority="48"/>
-    <w:lsdException w:name="Grid Table 4 Accent 1" w:uiPriority="49"/>
-    <w:lsdException w:name="Grid Table 5 Dark Accent 1" w:uiPriority="50"/>
-    <w:lsdException w:name="Grid Table 6 Colorful Accent 1" w:uiPriority="51"/>
-    <w:lsdException w:name="Grid Table 7 Colorful Accent 1" w:uiPriority="52"/>
-    <w:lsdException w:name="Grid Table 1 Light Accent 2" w:uiPriority="46"/>
-    <w:lsdException w:name="Grid Table 2 Accent 2" w:uiPriority="47"/>
-    <w:lsdException w:name="Grid Table 3 Accent 2" w:uiPriority="48"/>
-    <w:lsdException w:name="Grid Table 4 Accent 2" w:uiPriority="49"/>
-    <w:lsdException w:name="Grid Table 5 Dark Accent 2" w:uiPriority="50"/>
-    <w:lsdException w:name="Grid Table 6 Colorful Accent 2" w:uiPriority="51"/>
-    <w:lsdException w:name="Grid Table 7 Colorful Accent 2" w:uiPriority="52"/>
-    <w:lsdException w:name="Grid Table 1 Light Accent 3" w:uiPriority="46"/>
-    <w:lsdException w:name="Grid Table 2 Accent 3" w:uiPriority="47"/>
-    <w:lsdException w:name="Grid Table 3 Accent 3" w:uiPriority="48"/>
-    <w:lsdException w:name="Grid Table 4 Accent 3" w:uiPriority="49"/>
-    <w:lsdException w:name="Grid Table 5 Dark Accent 3" w:uiPriority="50"/>
-    <w:lsdException w:name="Grid Table 6 Colorful Accent 3" w:uiPriority="51"/>
-    <w:lsdException w:name="Grid Table 7 Colorful Accent 3" w:uiPriority="52"/>
-    <w:lsdException w:name="Grid Table 1 Light Accent 4" w:uiPriority="46"/>
-    <w:lsdException w:name="Grid Table 2 Accent 4" w:uiPriority="47"/>
-    <w:lsdException w:name="Grid Table 3 Accent 4" w:uiPriority="48"/>
-    <w:lsdException w:name="Grid Table 4 Accent 4" w:uiPriority="49"/>
-    <w:lsdException w:name="Grid Table 5 Dark Accent 4" w:uiPriority="50"/>
-    <w:lsdException w:name="Grid Table 6 Colorful Accent 4" w:uiPriority="51"/>
-    <w:lsdException w:name="Grid Table 7 Colorful Accent 4" w:uiPriority="52"/>
-    <w:lsdException w:name="Grid Table 1 Light Accent 5" w:uiPriority="46"/>
-    <w:lsdException w:name="Grid Table 2 Accent 5" w:uiPriority="47"/>
-    <w:lsdException w:name="Grid Table 3 Accent 5" w:uiPriority="48"/>
-    <w:lsdException w:name="Grid Table 4 Accent 5" w:uiPriority="49"/>
-    <w:lsdException w:name="Grid Table 5 Dark Accent 5" w:uiPriority="50"/>
-    <w:lsdException w:name="Grid Table 6 Colorful Accent 5" w:uiPriority="51"/>
-    <w:lsdException w:name="Grid Table 7 Colorful Accent 5" w:uiPriority="52"/>
-    <w:lsdException w:name="Grid Table 1 Light Accent 6" w:uiPriority="46"/>
-    <w:lsdException w:name="Grid Table 2 Accent 6" w:uiPriority="47"/>
-    <w:lsdException w:name="Grid Table 3 Accent 6" w:uiPriority="48"/>
-    <w:lsdException w:name="Grid Table 4 Accent 6" w:uiPriority="49"/>
-    <w:lsdException w:name="Grid Table 5 Dark Accent 6" w:uiPriority="50"/>
-    <w:lsdException w:name="Grid Table 6 Colorful Accent 6" w:uiPriority="51"/>
-    <w:lsdException w:name="Grid Table 7 Colorful Accent 6" w:uiPriority="52"/>
-    <w:lsdException w:name="List Table 1 Light" w:uiPriority="46"/>
-    <w:lsdException w:name="List Table 2" w:uiPriority="47"/>
-    <w:lsdException w:name="List Table 3" w:uiPriority="48"/>
-    <w:lsdException w:name="List Table 4" w:uiPriority="49"/>
-    <w:lsdException w:name="List Table 5 Dark" w:uiPriority="50"/>
-    <w:lsdException w:name="List Table 6 Colorful" w:uiPriority="51"/>
-    <w:lsdException w:name="List Table 7 Colorful" w:uiPriority="52"/>
-    <w:lsdException w:name="List Table 1 Light Accent 1" w:uiPriority="46"/>
-    <w:lsdException w:name="List Table 2 Accent 1" w:uiPriority="47"/>
-    <w:lsdException w:name="List Table 3 Accent 1" w:uiPriority="48"/>
-    <w:lsdException w:name="List Table 4 Accent 1" w:uiPriority="49"/>
-    <w:lsdException w:name="List Table 5 Dark Accent 1" w:uiPriority="50"/>
-    <w:lsdException w:name="List Table 6 Colorful Accent 1" w:uiPriority="51"/>
-    <w:lsdException w:name="List Table 7 Colorful Accent 1" w:uiPriority="52"/>
-    <w:lsdException w:name="List Table 1 Light Accent 2" w:uiPriority="46"/>
-    <w:lsdException w:name="List Table 2 Accent 2" w:uiPriority="47"/>
-    <w:lsdException w:name="List Table 3 Accent 2" w:uiPriority="48"/>
-    <w:lsdException w:name="List Table 4 Accent 2" w:uiPriority="49"/>
-    <w:lsdException w:name="List Table 5 Dark Accent 2" w:uiPriority="50"/>
-    <w:lsdException w:name="List Table 6 Colorful Accent 2" w:uiPriority="51"/>
-    <w:lsdException w:name="List Table 7 Colorful Accent 2" w:uiPriority="52"/>
-    <w:lsdException w:name="List Table 1 Light Accent 3" w:uiPriority="46"/>
-    <w:lsdException w:name="List Table 2 Accent 3" w:uiPriority="47"/>
-    <w:lsdException w:name="List Table 3 Accent 3" w:uiPriority="48"/>
-    <w:lsdException w:name="List Table 4 Accent 3" w:uiPriority="49"/>
-    <w:lsdException w:name="List Table 5 Dark Accent 3" w:uiPriority="50"/>
-    <w:lsdException w:name="List Table 6 Colorful Accent 3" w:uiPriority="51"/>
-    <w:lsdException w:name="List Table 7 Colorful Accent 3" w:uiPriority="52"/>
-    <w:lsdException w:name="List Table 1 Light Accent 4" w:uiPriority="46"/>
-    <w:lsdException w:name="List Table 2 Accent 4" w:uiPriority="47"/>
-    <w:lsdException w:name="List Table 3 Accent 4" w:uiPriority="48"/>
-    <w:lsdException w:name="List Table 4 Accent 4" w:uiPriority="49"/>
-    <w:lsdException w:name="List Table 5 Dark Accent 4" w:uiPriority="50"/>
-    <w:lsdException w:name="List Table 6 Colorful Accent 4" w:uiPriority="51"/>
-    <w:lsdException w:name="List Table 7 Colorful Accent 4" w:uiPriority="52"/>
-    <w:lsdException w:name="List Table 1 Light Accent 5" w:uiPriority="46"/>
-    <w:lsdException w:name="List Table 2 Accent 5" w:uiPriority="47"/>
-    <w:lsdException w:name="List Table 3 Accent 5" w:uiPriority="48"/>
-    <w:lsdException w:name="List Table 4 Accent 5" w:uiPriority="49"/>
-    <w:lsdException w:name="List Table 5 Dark Accent 5" w:uiPriority="50"/>
-    <w:lsdException w:name="List Table 6 Colorful Accent 5" w:uiPriority="51"/>
-    <w:lsdException w:name="List Table 7 Colorful Accent 5" w:uiPriority="52"/>
-    <w:lsdException w:name="List Table 1 Light Accent 6" w:uiPriority="46"/>
-    <w:lsdException w:name="List Table 2 Accent 6" w:uiPriority="47"/>
-    <w:lsdException w:name="List Table 3 Accent 6" w:uiPriority="48"/>
-    <w:lsdException w:name="List Table 4 Accent 6" w:uiPriority="49"/>
-    <w:lsdException w:name="List Table 5 Dark Accent 6" w:uiPriority="50"/>
-    <w:lsdException w:name="List Table 6 Colorful Accent 6" w:uiPriority="51"/>
-    <w:lsdException w:name="List Table 7 Colorful Accent 6" w:uiPriority="52"/>
+  <w:latentStyles w:defLockedState="0" w:defUIPriority="99" w:defSemiHidden="1" w:defUnhideWhenUsed="1" w:defQFormat="0" w:count="276">
+    <w:lsdException w:name="Normal" w:semiHidden="0" w:uiPriority="0" w:unhideWhenUsed="0" w:qFormat="1"/>
+    <w:lsdException w:name="heading 1" w:semiHidden="0" w:uiPriority="9" w:unhideWhenUsed="0" w:qFormat="1"/>
+    <w:lsdException w:name="heading 2" w:uiPriority="9" w:qFormat="1"/>
+    <w:lsdException w:name="heading 3" w:uiPriority="9" w:qFormat="1"/>
+    <w:lsdException w:name="heading 4" w:uiPriority="9" w:qFormat="1"/>
+    <w:lsdException w:name="heading 5" w:uiPriority="9" w:qFormat="1"/>
+    <w:lsdException w:name="heading 6" w:uiPriority="9" w:qFormat="1"/>
+    <w:lsdException w:name="heading 7" w:uiPriority="9" w:qFormat="1"/>
+    <w:lsdException w:name="heading 8" w:uiPriority="9" w:qFormat="1"/>
+    <w:lsdException w:name="heading 9" w:uiPriority="9" w:qFormat="1"/>
+    <w:lsdException w:name="toc 1" w:uiPriority="39"/>
+    <w:lsdException w:name="toc 2" w:uiPriority="39"/>
+    <w:lsdException w:name="toc 3" w:uiPriority="39"/>
+    <w:lsdException w:name="toc 4" w:uiPriority="39"/>
+    <w:lsdException w:name="toc 5" w:uiPriority="39"/>
+    <w:lsdException w:name="toc 6" w:uiPriority="39"/>
+    <w:lsdException w:name="toc 7" w:uiPriority="39"/>
+    <w:lsdException w:name="toc 8" w:uiPriority="39"/>
+    <w:lsdException w:name="toc 9" w:uiPriority="39"/>
+    <w:lsdException w:name="caption" w:uiPriority="35" w:qFormat="1"/>
+    <w:lsdException w:name="Title" w:semiHidden="0" w:uiPriority="10" w:unhideWhenUsed="0" w:qFormat="1"/>
+    <w:lsdException w:name="Default Paragraph Font" w:uiPriority="1"/>
+    <w:lsdException w:name="Subtitle" w:semiHidden="0" w:uiPriority="11" w:unhideWhenUsed="0" w:qFormat="1"/>
+    <w:lsdException w:name="Strong" w:semiHidden="0" w:uiPriority="22" w:unhideWhenUsed="0" w:qFormat="1"/>
+    <w:lsdException w:name="Emphasis" w:semiHidden="0" w:uiPriority="20" w:unhideWhenUsed="0" w:qFormat="1"/>
+    <w:lsdException w:name="Table Grid" w:semiHidden="0" w:uiPriority="59" w:unhideWhenUsed="0"/>
+    <w:lsdException w:name="Note Level 1" w:semiHidden="0" w:unhideWhenUsed="0"/>
+    <w:lsdException w:name="Note Level 2" w:semiHidden="0" w:unhideWhenUsed="0"/>
+    <w:lsdException w:name="Note Level 3" w:semiHidden="0" w:unhideWhenUsed="0"/>
+    <w:lsdException w:name="Note Level 4" w:semiHidden="0" w:unhideWhenUsed="0"/>
+    <w:lsdException w:name="Note Level 5" w:semiHidden="0" w:unhideWhenUsed="0"/>
+    <w:lsdException w:name="Note Level 6" w:semiHidden="0" w:unhideWhenUsed="0"/>
+    <w:lsdException w:name="Note Level 7" w:semiHidden="0" w:unhideWhenUsed="0"/>
+    <w:lsdException w:name="Note Level 8" w:semiHidden="0" w:unhideWhenUsed="0"/>
+    <w:lsdException w:name="Note Level 9" w:semiHidden="0" w:unhideWhenUsed="0"/>
+    <w:lsdException w:name="Placeholder Text" w:unhideWhenUsed="0"/>
+    <w:lsdException w:name="No Spacing" w:semiHidden="0" w:uiPriority="1" w:unhideWhenUsed="0" w:qFormat="1"/>
+    <w:lsdException w:name="Light Shading" w:semiHidden="0" w:uiPriority="60" w:unhideWhenUsed="0"/>
+    <w:lsdException w:name="Light List" w:semiHidden="0" w:uiPriority="61" w:unhideWhenUsed="0"/>
+    <w:lsdException w:name="Light Grid" w:semiHidden="0" w:uiPriority="62" w:unhideWhenUsed="0"/>
+    <w:lsdException w:name="Medium Shading 1" w:semiHidden="0" w:uiPriority="63" w:unhideWhenUsed="0"/>
+    <w:lsdException w:name="Medium Shading 2" w:semiHidden="0" w:uiPriority="64" w:unhideWhenUsed="0"/>
+    <w:lsdException w:name="Medium List 1" w:semiHidden="0" w:uiPriority="65" w:unhideWhenUsed="0"/>
+    <w:lsdException w:name="Medium List 2" w:semiHidden="0" w:uiPriority="66" w:unhideWhenUsed="0"/>
+    <w:lsdException w:name="Medium Grid 1" w:semiHidden="0" w:uiPriority="67" w:unhideWhenUsed="0"/>
+    <w:lsdException w:name="Medium Grid 2" w:semiHidden="0" w:uiPriority="68" w:unhideWhenUsed="0"/>
+    <w:lsdException w:name="Medium Grid 3" w:semiHidden="0" w:uiPriority="69" w:unhideWhenUsed="0"/>
+    <w:lsdException w:name="Dark List" w:semiHidden="0" w:uiPriority="70" w:unhideWhenUsed="0"/>
+    <w:lsdException w:name="Colorful Shading" w:semiHidden="0" w:uiPriority="71" w:unhideWhenUsed="0"/>
+    <w:lsdException w:name="Colorful List" w:semiHidden="0" w:uiPriority="72" w:unhideWhenUsed="0"/>
+    <w:lsdException w:name="Colorful Grid" w:semiHidden="0" w:uiPriority="73" w:unhideWhenUsed="0"/>
+    <w:lsdException w:name="Light Shading Accent 1" w:semiHidden="0" w:uiPriority="60" w:unhideWhenUsed="0"/>
+    <w:lsdException w:name="Light List Accent 1" w:semiHidden="0" w:uiPriority="61" w:unhideWhenUsed="0"/>
+    <w:lsdException w:name="Light Grid Accent 1" w:semiHidden="0" w:uiPriority="62" w:unhideWhenUsed="0"/>
+    <w:lsdException w:name="Medium Shading 1 Accent 1" w:semiHidden="0" w:uiPriority="63" w:unhideWhenUsed="0"/>
+    <w:lsdException w:name="Medium Shading 2 Accent 1" w:semiHidden="0" w:uiPriority="64" w:unhideWhenUsed="0"/>
+    <w:lsdException w:name="Medium List 1 Accent 1" w:semiHidden="0" w:uiPriority="65" w:unhideWhenUsed="0"/>
+    <w:lsdException w:name="Revision" w:unhideWhenUsed="0"/>
+    <w:lsdException w:name="List Paragraph" w:semiHidden="0" w:uiPriority="34" w:unhideWhenUsed="0" w:qFormat="1"/>
+    <w:lsdException w:name="Quote" w:semiHidden="0" w:uiPriority="29" w:unhideWhenUsed="0" w:qFormat="1"/>
+    <w:lsdException w:name="Intense Quote" w:semiHidden="0" w:uiPriority="30" w:unhideWhenUsed="0" w:qFormat="1"/>
+    <w:lsdException w:name="Medium List 2 Accent 1" w:semiHidden="0" w:uiPriority="66" w:unhideWhenUsed="0"/>
+    <w:lsdException w:name="Medium Grid 1 Accent 1" w:semiHidden="0" w:uiPriority="67" w:unhideWhenUsed="0"/>
+    <w:lsdException w:name="Medium Grid 2 Accent 1" w:semiHidden="0" w:uiPriority="68" w:unhideWhenUsed="0"/>
+    <w:lsdException w:name="Medium Grid 3 Accent 1" w:semiHidden="0" w:uiPriority="69" w:unhideWhenUsed="0"/>
+    <w:lsdException w:name="Dark List Accent 1" w:semiHidden="0" w:uiPriority="70" w:unhideWhenUsed="0"/>
+    <w:lsdException w:name="Colorful Shading Accent 1" w:semiHidden="0" w:uiPriority="71" w:unhideWhenUsed="0"/>
+    <w:lsdException w:name="Colorful List Accent 1" w:semiHidden="0" w:uiPriority="72" w:unhideWhenUsed="0"/>
+    <w:lsdException w:name="Colorful Grid Accent 1" w:semiHidden="0" w:uiPriority="73" w:unhideWhenUsed="0"/>
+    <w:lsdException w:name="Light Shading Accent 2" w:semiHidden="0" w:uiPriority="60" w:unhideWhenUsed="0"/>
+    <w:lsdException w:name="Light List Accent 2" w:semiHidden="0" w:uiPriority="61" w:unhideWhenUsed="0"/>
+    <w:lsdException w:name="Light Grid Accent 2" w:semiHidden="0" w:uiPriority="62" w:unhideWhenUsed="0"/>
+    <w:lsdException w:name="Medium Shading 1 Accent 2" w:semiHidden="0" w:uiPriority="63" w:unhideWhenUsed="0"/>
+    <w:lsdException w:name="Medium Shading 2 Accent 2" w:semiHidden="0" w:uiPriority="64" w:unhideWhenUsed="0"/>
+    <w:lsdException w:name="Medium List 1 Accent 2" w:semiHidden="0" w:uiPriority="65" w:unhideWhenUsed="0"/>
+    <w:lsdException w:name="Medium List 2 Accent 2" w:semiHidden="0" w:uiPriority="66" w:unhideWhenUsed="0"/>
+    <w:lsdException w:name="Medium Grid 1 Accent 2" w:semiHidden="0" w:uiPriority="67" w:unhideWhenUsed="0"/>
+    <w:lsdException w:name="Medium Grid 2 Accent 2" w:semiHidden="0" w:uiPriority="68" w:unhideWhenUsed="0"/>
+    <w:lsdException w:name="Medium Grid 3 Accent 2" w:semiHidden="0" w:uiPriority="69" w:unhideWhenUsed="0"/>
+    <w:lsdException w:name="Dark List Accent 2" w:semiHidden="0" w:uiPriority="70" w:unhideWhenUsed="0"/>
+    <w:lsdException w:name="Colorful Shading Accent 2" w:semiHidden="0" w:uiPriority="71" w:unhideWhenUsed="0"/>
+    <w:lsdException w:name="Colorful List Accent 2" w:semiHidden="0" w:uiPriority="72" w:unhideWhenUsed="0"/>
+    <w:lsdException w:name="Colorful Grid Accent 2" w:semiHidden="0" w:uiPriority="73" w:unhideWhenUsed="0"/>
+    <w:lsdException w:name="Light Shading Accent 3" w:semiHidden="0" w:uiPriority="60" w:unhideWhenUsed="0"/>
+    <w:lsdException w:name="Light List Accent 3" w:semiHidden="0" w:uiPriority="61" w:unhideWhenUsed="0"/>
+    <w:lsdException w:name="Light Grid Accent 3" w:semiHidden="0" w:uiPriority="62" w:unhideWhenUsed="0"/>
+    <w:lsdException w:name="Medium Shading 1 Accent 3" w:semiHidden="0" w:uiPriority="63" w:unhideWhenUsed="0"/>
+    <w:lsdException w:name="Medium Shading 2 Accent 3" w:semiHidden="0" w:uiPriority="64" w:unhideWhenUsed="0"/>
+    <w:lsdException w:name="Medium List 1 Accent 3" w:semiHidden="0" w:uiPriority="65" w:unhideWhenUsed="0"/>
+    <w:lsdException w:name="Medium List 2 Accent 3" w:semiHidden="0" w:uiPriority="66" w:unhideWhenUsed="0"/>
+    <w:lsdException w:name="Medium Grid 1 Accent 3" w:semiHidden="0" w:uiPriority="67" w:unhideWhenUsed="0"/>
+    <w:lsdException w:name="Medium Grid 2 Accent 3" w:semiHidden="0" w:uiPriority="68" w:unhideWhenUsed="0"/>
+    <w:lsdException w:name="Medium Grid 3 Accent 3" w:semiHidden="0" w:uiPriority="69" w:unhideWhenUsed="0"/>
+    <w:lsdException w:name="Dark List Accent 3" w:semiHidden="0" w:uiPriority="70" w:unhideWhenUsed="0"/>
+    <w:lsdException w:name="Colorful Shading Accent 3" w:semiHidden="0" w:uiPriority="71" w:unhideWhenUsed="0"/>
+    <w:lsdException w:name="Colorful List Accent 3" w:semiHidden="0" w:uiPriority="72" w:unhideWhenUsed="0"/>
+    <w:lsdException w:name="Colorful Grid Accent 3" w:semiHidden="0" w:uiPriority="73" w:unhideWhenUsed="0"/>
+    <w:lsdException w:name="Light Shading Accent 4" w:semiHidden="0" w:uiPriority="60" w:unhideWhenUsed="0"/>
+    <w:lsdException w:name="Light List Accent 4" w:semiHidden="0" w:uiPriority="61" w:unhideWhenUsed="0"/>
+    <w:lsdException w:name="Light Grid Accent 4" w:semiHidden="0" w:uiPriority="62" w:unhideWhenUsed="0"/>
+    <w:lsdException w:name="Medium Shading 1 Accent 4" w:semiHidden="0" w:uiPriority="63" w:unhideWhenUsed="0"/>
+    <w:lsdException w:name="Medium Shading 2 Accent 4" w:semiHidden="0" w:uiPriority="64" w:unhideWhenUsed="0"/>
+    <w:lsdException w:name="Medium List 1 Accent 4" w:semiHidden="0" w:uiPriority="65" w:unhideWhenUsed="0"/>
+    <w:lsdException w:name="Medium List 2 Accent 4" w:semiHidden="0" w:uiPriority="66" w:unhideWhenUsed="0"/>
+    <w:lsdException w:name="Medium Grid 1 Accent 4" w:semiHidden="0" w:uiPriority="67" w:unhideWhenUsed="0"/>
+    <w:lsdException w:name="Medium Grid 2 Accent 4" w:semiHidden="0" w:uiPriority="68" w:unhideWhenUsed="0"/>
+    <w:lsdException w:name="Medium Grid 3 Accent 4" w:semiHidden="0" w:uiPriority="69" w:unhideWhenUsed="0"/>
+    <w:lsdException w:name="Dark List Accent 4" w:semiHidden="0" w:uiPriority="70" w:unhideWhenUsed="0"/>
+    <w:lsdException w:name="Colorful Shading Accent 4" w:semiHidden="0" w:uiPriority="71" w:unhideWhenUsed="0"/>
+    <w:lsdException w:name="Colorful List Accent 4" w:semiHidden="0" w:uiPriority="72" w:unhideWhenUsed="0"/>
+    <w:lsdException w:name="Colorful Grid Accent 4" w:semiHidden="0" w:uiPriority="73" w:unhideWhenUsed="0"/>
+    <w:lsdException w:name="Light Shading Accent 5" w:semiHidden="0" w:uiPriority="60" w:unhideWhenUsed="0"/>
+    <w:lsdException w:name="Light List Accent 5" w:semiHidden="0" w:uiPriority="61" w:unhideWhenUsed="0"/>
+    <w:lsdException w:name="Light Grid Accent 5" w:semiHidden="0" w:uiPriority="62" w:unhideWhenUsed="0"/>
+    <w:lsdException w:name="Medium Shading 1 Accent 5" w:semiHidden="0" w:uiPriority="63" w:unhideWhenUsed="0"/>
+    <w:lsdException w:name="Medium Shading 2 Accent 5" w:semiHidden="0" w:uiPriority="64" w:unhideWhenUsed="0"/>
+    <w:lsdException w:name="Medium List 1 Accent 5" w:semiHidden="0" w:uiPriority="65" w:unhideWhenUsed="0"/>
+    <w:lsdException w:name="Medium List 2 Accent 5" w:semiHidden="0" w:uiPriority="66" w:unhideWhenUsed="0"/>
+    <w:lsdException w:name="Medium Grid 1 Accent 5" w:semiHidden="0" w:uiPriority="67" w:unhideWhenUsed="0"/>
+    <w:lsdException w:name="Medium Grid 2 Accent 5" w:semiHidden="0" w:uiPriority="68" w:unhideWhenUsed="0"/>
+    <w:lsdException w:name="Medium Grid 3 Accent 5" w:semiHidden="0" w:uiPriority="69" w:unhideWhenUsed="0"/>
+    <w:lsdException w:name="Dark List Accent 5" w:semiHidden="0" w:uiPriority="70" w:unhideWhenUsed="0"/>
+    <w:lsdException w:name="Colorful Shading Accent 5" w:semiHidden="0" w:uiPriority="71" w:unhideWhenUsed="0"/>
+    <w:lsdException w:name="Colorful List Accent 5" w:semiHidden="0" w:uiPriority="72" w:unhideWhenUsed="0"/>
+    <w:lsdException w:name="Colorful Grid Accent 5" w:semiHidden="0" w:uiPriority="73" w:unhideWhenUsed="0"/>
+    <w:lsdException w:name="Light Shading Accent 6" w:semiHidden="0" w:uiPriority="60" w:unhideWhenUsed="0"/>
+    <w:lsdException w:name="Light List Accent 6" w:semiHidden="0" w:uiPriority="61" w:unhideWhenUsed="0"/>
+    <w:lsdException w:name="Light Grid Accent 6" w:semiHidden="0" w:uiPriority="62" w:unhideWhenUsed="0"/>
+    <w:lsdException w:name="Medium Shading 1 Accent 6" w:semiHidden="0" w:uiPriority="63" w:unhideWhenUsed="0"/>
+    <w:lsdException w:name="Medium Shading 2 Accent 6" w:semiHidden="0" w:uiPriority="64" w:unhideWhenUsed="0"/>
+    <w:lsdException w:name="Medium List 1 Accent 6" w:semiHidden="0" w:uiPriority="65" w:unhideWhenUsed="0"/>
+    <w:lsdException w:name="Medium List 2 Accent 6" w:semiHidden="0" w:uiPriority="66" w:unhideWhenUsed="0"/>
+    <w:lsdException w:name="Medium Grid 1 Accent 6" w:semiHidden="0" w:uiPriority="67" w:unhideWhenUsed="0"/>
+    <w:lsdException w:name="Medium Grid 2 Accent 6" w:semiHidden="0" w:uiPriority="68" w:unhideWhenUsed="0"/>
+    <w:lsdException w:name="Medium Grid 3 Accent 6" w:semiHidden="0" w:uiPriority="69" w:unhideWhenUsed="0"/>
+    <w:lsdException w:name="Dark List Accent 6" w:semiHidden="0" w:uiPriority="70" w:unhideWhenUsed="0"/>
+    <w:lsdException w:name="Colorful Shading Accent 6" w:semiHidden="0" w:uiPriority="71" w:unhideWhenUsed="0"/>
+    <w:lsdException w:name="Colorful List Accent 6" w:semiHidden="0" w:uiPriority="72" w:unhideWhenUsed="0"/>
+    <w:lsdException w:name="Colorful Grid Accent 6" w:semiHidden="0" w:uiPriority="73" w:unhideWhenUsed="0"/>
+    <w:lsdException w:name="Subtle Emphasis" w:semiHidden="0" w:uiPriority="19" w:unhideWhenUsed="0" w:qFormat="1"/>
+    <w:lsdException w:name="Intense Emphasis" w:semiHidden="0" w:uiPriority="21" w:unhideWhenUsed="0" w:qFormat="1"/>
+    <w:lsdException w:name="Subtle Reference" w:semiHidden="0" w:uiPriority="31" w:unhideWhenUsed="0" w:qFormat="1"/>
+    <w:lsdException w:name="Intense Reference" w:semiHidden="0" w:uiPriority="32" w:unhideWhenUsed="0" w:qFormat="1"/>
+    <w:lsdException w:name="Book Title" w:semiHidden="0" w:uiPriority="33" w:unhideWhenUsed="0" w:qFormat="1"/>
+    <w:lsdException w:name="Bibliography" w:uiPriority="37"/>
+    <w:lsdException w:name="TOC Heading" w:uiPriority="39" w:qFormat="1"/>
   </w:latentStyles>
-  <w:style w:type="paragraph" w:default="1" w:styleId="Normal">
+  <w:style w:type="paragraph" w:default="1" w:styleId="a">
     <w:name w:val="Normal"/>
     <w:qFormat/>
     <w:pPr>
@@ -2289,13 +2153,13 @@
       <w:jc w:val="both"/>
     </w:pPr>
   </w:style>
-  <w:style w:type="character" w:default="1" w:styleId="DefaultParagraphFont">
+  <w:style w:type="character" w:default="1" w:styleId="a0">
     <w:name w:val="Default Paragraph Font"/>
     <w:uiPriority w:val="1"/>
     <w:semiHidden/>
     <w:unhideWhenUsed/>
   </w:style>
-  <w:style w:type="table" w:default="1" w:styleId="TableNormal">
+  <w:style w:type="table" w:default="1" w:styleId="a1">
     <w:name w:val="Normal Table"/>
     <w:uiPriority w:val="99"/>
     <w:semiHidden/>
@@ -2310,7 +2174,7 @@
       </w:tblCellMar>
     </w:tblPr>
   </w:style>
-  <w:style w:type="numbering" w:default="1" w:styleId="NoList">
+  <w:style w:type="numbering" w:default="1" w:styleId="a2">
     <w:name w:val="No List"/>
     <w:uiPriority w:val="99"/>
     <w:semiHidden/>
@@ -2318,7 +2182,7 @@
   </w:style>
   <w:style w:type="paragraph" w:customStyle="1" w:styleId="Paper-Title">
     <w:name w:val="Paper-Title"/>
-    <w:basedOn w:val="Normal"/>
+    <w:basedOn w:val="a"/>
     <w:rsid w:val="00ED19B0"/>
     <w:pPr>
       <w:widowControl/>
@@ -2334,9 +2198,9 @@
       <w:lang w:eastAsia="en-US"/>
     </w:rPr>
   </w:style>
-  <w:style w:type="paragraph" w:styleId="ListParagraph">
+  <w:style w:type="paragraph" w:styleId="a3">
     <w:name w:val="List Paragraph"/>
-    <w:basedOn w:val="Normal"/>
+    <w:basedOn w:val="a"/>
     <w:uiPriority w:val="34"/>
     <w:qFormat/>
     <w:rsid w:val="00ED19B0"/>
@@ -2344,10 +2208,10 @@
       <w:ind w:firstLineChars="200" w:firstLine="420"/>
     </w:pPr>
   </w:style>
-  <w:style w:type="paragraph" w:styleId="BalloonText">
+  <w:style w:type="paragraph" w:styleId="a4">
     <w:name w:val="Balloon Text"/>
-    <w:basedOn w:val="Normal"/>
-    <w:link w:val="BalloonTextChar"/>
+    <w:basedOn w:val="a"/>
+    <w:link w:val="a5"/>
     <w:uiPriority w:val="99"/>
     <w:semiHidden/>
     <w:unhideWhenUsed/>
@@ -2358,10 +2222,265 @@
       <w:szCs w:val="18"/>
     </w:rPr>
   </w:style>
-  <w:style w:type="character" w:customStyle="1" w:styleId="BalloonTextChar">
-    <w:name w:val="Balloon Text Char"/>
-    <w:basedOn w:val="DefaultParagraphFont"/>
-    <w:link w:val="BalloonText"/>
+  <w:style w:type="character" w:customStyle="1" w:styleId="a5">
+    <w:name w:val="批注框文本字符"/>
+    <w:basedOn w:val="a0"/>
+    <w:link w:val="a4"/>
+    <w:uiPriority w:val="99"/>
+    <w:semiHidden/>
+    <w:rsid w:val="00FA4DBA"/>
+    <w:rPr>
+      <w:rFonts w:ascii="Lucida Grande" w:hAnsi="Lucida Grande" w:cs="Lucida Grande"/>
+      <w:sz w:val="18"/>
+      <w:szCs w:val="18"/>
+    </w:rPr>
+  </w:style>
+</w:styles>
+</file>
+
+<file path=word/stylesWithEffects.xml><?xml version="1.0" encoding="utf-8"?>
+<w:styles xmlns:wpc="http://schemas.microsoft.com/office/word/2010/wordprocessingCanvas" xmlns:mo="http://schemas.microsoft.com/office/mac/office/2008/main" xmlns:mc="http://schemas.openxmlformats.org/markup-compatibility/2006" xmlns:mv="urn:schemas-microsoft-com:mac:vml" xmlns:o="urn:schemas-microsoft-com:office:office" xmlns:r="http://schemas.openxmlformats.org/officeDocument/2006/relationships" xmlns:m="http://schemas.openxmlformats.org/officeDocument/2006/math" xmlns:v="urn:schemas-microsoft-com:vml" xmlns:wp14="http://schemas.microsoft.com/office/word/2010/wordprocessingDrawing" xmlns:wp="http://schemas.openxmlformats.org/drawingml/2006/wordprocessingDrawing" xmlns:w10="urn:schemas-microsoft-com:office:word" xmlns:w="http://schemas.openxmlformats.org/wordprocessingml/2006/main" xmlns:w14="http://schemas.microsoft.com/office/word/2010/wordml" xmlns:wpg="http://schemas.microsoft.com/office/word/2010/wordprocessingGroup" xmlns:wpi="http://schemas.microsoft.com/office/word/2010/wordprocessingInk" xmlns:wne="http://schemas.microsoft.com/office/word/2006/wordml" xmlns:wps="http://schemas.microsoft.com/office/word/2010/wordprocessingShape" mc:Ignorable="w14 wp14">
+  <w:docDefaults>
+    <w:rPrDefault>
+      <w:rPr>
+        <w:rFonts w:asciiTheme="minorHAnsi" w:eastAsiaTheme="minorEastAsia" w:hAnsiTheme="minorHAnsi" w:cstheme="minorBidi"/>
+        <w:kern w:val="2"/>
+        <w:sz w:val="21"/>
+        <w:szCs w:val="22"/>
+        <w:lang w:val="en-US" w:eastAsia="zh-CN" w:bidi="ar-SA"/>
+      </w:rPr>
+    </w:rPrDefault>
+    <w:pPrDefault/>
+  </w:docDefaults>
+  <w:latentStyles w:defLockedState="0" w:defUIPriority="99" w:defSemiHidden="1" w:defUnhideWhenUsed="1" w:defQFormat="0" w:count="276">
+    <w:lsdException w:name="Normal" w:semiHidden="0" w:uiPriority="0" w:unhideWhenUsed="0" w:qFormat="1"/>
+    <w:lsdException w:name="heading 1" w:semiHidden="0" w:uiPriority="9" w:unhideWhenUsed="0" w:qFormat="1"/>
+    <w:lsdException w:name="heading 2" w:uiPriority="9" w:qFormat="1"/>
+    <w:lsdException w:name="heading 3" w:uiPriority="9" w:qFormat="1"/>
+    <w:lsdException w:name="heading 4" w:uiPriority="9" w:qFormat="1"/>
+    <w:lsdException w:name="heading 5" w:uiPriority="9" w:qFormat="1"/>
+    <w:lsdException w:name="heading 6" w:uiPriority="9" w:qFormat="1"/>
+    <w:lsdException w:name="heading 7" w:uiPriority="9" w:qFormat="1"/>
+    <w:lsdException w:name="heading 8" w:uiPriority="9" w:qFormat="1"/>
+    <w:lsdException w:name="heading 9" w:uiPriority="9" w:qFormat="1"/>
+    <w:lsdException w:name="toc 1" w:uiPriority="39"/>
+    <w:lsdException w:name="toc 2" w:uiPriority="39"/>
+    <w:lsdException w:name="toc 3" w:uiPriority="39"/>
+    <w:lsdException w:name="toc 4" w:uiPriority="39"/>
+    <w:lsdException w:name="toc 5" w:uiPriority="39"/>
+    <w:lsdException w:name="toc 6" w:uiPriority="39"/>
+    <w:lsdException w:name="toc 7" w:uiPriority="39"/>
+    <w:lsdException w:name="toc 8" w:uiPriority="39"/>
+    <w:lsdException w:name="toc 9" w:uiPriority="39"/>
+    <w:lsdException w:name="caption" w:uiPriority="35" w:qFormat="1"/>
+    <w:lsdException w:name="Title" w:semiHidden="0" w:uiPriority="10" w:unhideWhenUsed="0" w:qFormat="1"/>
+    <w:lsdException w:name="Default Paragraph Font" w:uiPriority="1"/>
+    <w:lsdException w:name="Subtitle" w:semiHidden="0" w:uiPriority="11" w:unhideWhenUsed="0" w:qFormat="1"/>
+    <w:lsdException w:name="Strong" w:semiHidden="0" w:uiPriority="22" w:unhideWhenUsed="0" w:qFormat="1"/>
+    <w:lsdException w:name="Emphasis" w:semiHidden="0" w:uiPriority="20" w:unhideWhenUsed="0" w:qFormat="1"/>
+    <w:lsdException w:name="Table Grid" w:semiHidden="0" w:uiPriority="59" w:unhideWhenUsed="0"/>
+    <w:lsdException w:name="Note Level 1" w:semiHidden="0" w:unhideWhenUsed="0"/>
+    <w:lsdException w:name="Note Level 2" w:semiHidden="0" w:unhideWhenUsed="0"/>
+    <w:lsdException w:name="Note Level 3" w:semiHidden="0" w:unhideWhenUsed="0"/>
+    <w:lsdException w:name="Note Level 4" w:semiHidden="0" w:unhideWhenUsed="0"/>
+    <w:lsdException w:name="Note Level 5" w:semiHidden="0" w:unhideWhenUsed="0"/>
+    <w:lsdException w:name="Note Level 6" w:semiHidden="0" w:unhideWhenUsed="0"/>
+    <w:lsdException w:name="Note Level 7" w:semiHidden="0" w:unhideWhenUsed="0"/>
+    <w:lsdException w:name="Note Level 8" w:semiHidden="0" w:unhideWhenUsed="0"/>
+    <w:lsdException w:name="Note Level 9" w:semiHidden="0" w:unhideWhenUsed="0"/>
+    <w:lsdException w:name="Placeholder Text" w:unhideWhenUsed="0"/>
+    <w:lsdException w:name="No Spacing" w:semiHidden="0" w:uiPriority="1" w:unhideWhenUsed="0" w:qFormat="1"/>
+    <w:lsdException w:name="Light Shading" w:semiHidden="0" w:uiPriority="60" w:unhideWhenUsed="0"/>
+    <w:lsdException w:name="Light List" w:semiHidden="0" w:uiPriority="61" w:unhideWhenUsed="0"/>
+    <w:lsdException w:name="Light Grid" w:semiHidden="0" w:uiPriority="62" w:unhideWhenUsed="0"/>
+    <w:lsdException w:name="Medium Shading 1" w:semiHidden="0" w:uiPriority="63" w:unhideWhenUsed="0"/>
+    <w:lsdException w:name="Medium Shading 2" w:semiHidden="0" w:uiPriority="64" w:unhideWhenUsed="0"/>
+    <w:lsdException w:name="Medium List 1" w:semiHidden="0" w:uiPriority="65" w:unhideWhenUsed="0"/>
+    <w:lsdException w:name="Medium List 2" w:semiHidden="0" w:uiPriority="66" w:unhideWhenUsed="0"/>
+    <w:lsdException w:name="Medium Grid 1" w:semiHidden="0" w:uiPriority="67" w:unhideWhenUsed="0"/>
+    <w:lsdException w:name="Medium Grid 2" w:semiHidden="0" w:uiPriority="68" w:unhideWhenUsed="0"/>
+    <w:lsdException w:name="Medium Grid 3" w:semiHidden="0" w:uiPriority="69" w:unhideWhenUsed="0"/>
+    <w:lsdException w:name="Dark List" w:semiHidden="0" w:uiPriority="70" w:unhideWhenUsed="0"/>
+    <w:lsdException w:name="Colorful Shading" w:semiHidden="0" w:uiPriority="71" w:unhideWhenUsed="0"/>
+    <w:lsdException w:name="Colorful List" w:semiHidden="0" w:uiPriority="72" w:unhideWhenUsed="0"/>
+    <w:lsdException w:name="Colorful Grid" w:semiHidden="0" w:uiPriority="73" w:unhideWhenUsed="0"/>
+    <w:lsdException w:name="Light Shading Accent 1" w:semiHidden="0" w:uiPriority="60" w:unhideWhenUsed="0"/>
+    <w:lsdException w:name="Light List Accent 1" w:semiHidden="0" w:uiPriority="61" w:unhideWhenUsed="0"/>
+    <w:lsdException w:name="Light Grid Accent 1" w:semiHidden="0" w:uiPriority="62" w:unhideWhenUsed="0"/>
+    <w:lsdException w:name="Medium Shading 1 Accent 1" w:semiHidden="0" w:uiPriority="63" w:unhideWhenUsed="0"/>
+    <w:lsdException w:name="Medium Shading 2 Accent 1" w:semiHidden="0" w:uiPriority="64" w:unhideWhenUsed="0"/>
+    <w:lsdException w:name="Medium List 1 Accent 1" w:semiHidden="0" w:uiPriority="65" w:unhideWhenUsed="0"/>
+    <w:lsdException w:name="Revision" w:unhideWhenUsed="0"/>
+    <w:lsdException w:name="List Paragraph" w:semiHidden="0" w:uiPriority="34" w:unhideWhenUsed="0" w:qFormat="1"/>
+    <w:lsdException w:name="Quote" w:semiHidden="0" w:uiPriority="29" w:unhideWhenUsed="0" w:qFormat="1"/>
+    <w:lsdException w:name="Intense Quote" w:semiHidden="0" w:uiPriority="30" w:unhideWhenUsed="0" w:qFormat="1"/>
+    <w:lsdException w:name="Medium List 2 Accent 1" w:semiHidden="0" w:uiPriority="66" w:unhideWhenUsed="0"/>
+    <w:lsdException w:name="Medium Grid 1 Accent 1" w:semiHidden="0" w:uiPriority="67" w:unhideWhenUsed="0"/>
+    <w:lsdException w:name="Medium Grid 2 Accent 1" w:semiHidden="0" w:uiPriority="68" w:unhideWhenUsed="0"/>
+    <w:lsdException w:name="Medium Grid 3 Accent 1" w:semiHidden="0" w:uiPriority="69" w:unhideWhenUsed="0"/>
+    <w:lsdException w:name="Dark List Accent 1" w:semiHidden="0" w:uiPriority="70" w:unhideWhenUsed="0"/>
+    <w:lsdException w:name="Colorful Shading Accent 1" w:semiHidden="0" w:uiPriority="71" w:unhideWhenUsed="0"/>
+    <w:lsdException w:name="Colorful List Accent 1" w:semiHidden="0" w:uiPriority="72" w:unhideWhenUsed="0"/>
+    <w:lsdException w:name="Colorful Grid Accent 1" w:semiHidden="0" w:uiPriority="73" w:unhideWhenUsed="0"/>
+    <w:lsdException w:name="Light Shading Accent 2" w:semiHidden="0" w:uiPriority="60" w:unhideWhenUsed="0"/>
+    <w:lsdException w:name="Light List Accent 2" w:semiHidden="0" w:uiPriority="61" w:unhideWhenUsed="0"/>
+    <w:lsdException w:name="Light Grid Accent 2" w:semiHidden="0" w:uiPriority="62" w:unhideWhenUsed="0"/>
+    <w:lsdException w:name="Medium Shading 1 Accent 2" w:semiHidden="0" w:uiPriority="63" w:unhideWhenUsed="0"/>
+    <w:lsdException w:name="Medium Shading 2 Accent 2" w:semiHidden="0" w:uiPriority="64" w:unhideWhenUsed="0"/>
+    <w:lsdException w:name="Medium List 1 Accent 2" w:semiHidden="0" w:uiPriority="65" w:unhideWhenUsed="0"/>
+    <w:lsdException w:name="Medium List 2 Accent 2" w:semiHidden="0" w:uiPriority="66" w:unhideWhenUsed="0"/>
+    <w:lsdException w:name="Medium Grid 1 Accent 2" w:semiHidden="0" w:uiPriority="67" w:unhideWhenUsed="0"/>
+    <w:lsdException w:name="Medium Grid 2 Accent 2" w:semiHidden="0" w:uiPriority="68" w:unhideWhenUsed="0"/>
+    <w:lsdException w:name="Medium Grid 3 Accent 2" w:semiHidden="0" w:uiPriority="69" w:unhideWhenUsed="0"/>
+    <w:lsdException w:name="Dark List Accent 2" w:semiHidden="0" w:uiPriority="70" w:unhideWhenUsed="0"/>
+    <w:lsdException w:name="Colorful Shading Accent 2" w:semiHidden="0" w:uiPriority="71" w:unhideWhenUsed="0"/>
+    <w:lsdException w:name="Colorful List Accent 2" w:semiHidden="0" w:uiPriority="72" w:unhideWhenUsed="0"/>
+    <w:lsdException w:name="Colorful Grid Accent 2" w:semiHidden="0" w:uiPriority="73" w:unhideWhenUsed="0"/>
+    <w:lsdException w:name="Light Shading Accent 3" w:semiHidden="0" w:uiPriority="60" w:unhideWhenUsed="0"/>
+    <w:lsdException w:name="Light List Accent 3" w:semiHidden="0" w:uiPriority="61" w:unhideWhenUsed="0"/>
+    <w:lsdException w:name="Light Grid Accent 3" w:semiHidden="0" w:uiPriority="62" w:unhideWhenUsed="0"/>
+    <w:lsdException w:name="Medium Shading 1 Accent 3" w:semiHidden="0" w:uiPriority="63" w:unhideWhenUsed="0"/>
+    <w:lsdException w:name="Medium Shading 2 Accent 3" w:semiHidden="0" w:uiPriority="64" w:unhideWhenUsed="0"/>
+    <w:lsdException w:name="Medium List 1 Accent 3" w:semiHidden="0" w:uiPriority="65" w:unhideWhenUsed="0"/>
+    <w:lsdException w:name="Medium List 2 Accent 3" w:semiHidden="0" w:uiPriority="66" w:unhideWhenUsed="0"/>
+    <w:lsdException w:name="Medium Grid 1 Accent 3" w:semiHidden="0" w:uiPriority="67" w:unhideWhenUsed="0"/>
+    <w:lsdException w:name="Medium Grid 2 Accent 3" w:semiHidden="0" w:uiPriority="68" w:unhideWhenUsed="0"/>
+    <w:lsdException w:name="Medium Grid 3 Accent 3" w:semiHidden="0" w:uiPriority="69" w:unhideWhenUsed="0"/>
+    <w:lsdException w:name="Dark List Accent 3" w:semiHidden="0" w:uiPriority="70" w:unhideWhenUsed="0"/>
+    <w:lsdException w:name="Colorful Shading Accent 3" w:semiHidden="0" w:uiPriority="71" w:unhideWhenUsed="0"/>
+    <w:lsdException w:name="Colorful List Accent 3" w:semiHidden="0" w:uiPriority="72" w:unhideWhenUsed="0"/>
+    <w:lsdException w:name="Colorful Grid Accent 3" w:semiHidden="0" w:uiPriority="73" w:unhideWhenUsed="0"/>
+    <w:lsdException w:name="Light Shading Accent 4" w:semiHidden="0" w:uiPriority="60" w:unhideWhenUsed="0"/>
+    <w:lsdException w:name="Light List Accent 4" w:semiHidden="0" w:uiPriority="61" w:unhideWhenUsed="0"/>
+    <w:lsdException w:name="Light Grid Accent 4" w:semiHidden="0" w:uiPriority="62" w:unhideWhenUsed="0"/>
+    <w:lsdException w:name="Medium Shading 1 Accent 4" w:semiHidden="0" w:uiPriority="63" w:unhideWhenUsed="0"/>
+    <w:lsdException w:name="Medium Shading 2 Accent 4" w:semiHidden="0" w:uiPriority="64" w:unhideWhenUsed="0"/>
+    <w:lsdException w:name="Medium List 1 Accent 4" w:semiHidden="0" w:uiPriority="65" w:unhideWhenUsed="0"/>
+    <w:lsdException w:name="Medium List 2 Accent 4" w:semiHidden="0" w:uiPriority="66" w:unhideWhenUsed="0"/>
+    <w:lsdException w:name="Medium Grid 1 Accent 4" w:semiHidden="0" w:uiPriority="67" w:unhideWhenUsed="0"/>
+    <w:lsdException w:name="Medium Grid 2 Accent 4" w:semiHidden="0" w:uiPriority="68" w:unhideWhenUsed="0"/>
+    <w:lsdException w:name="Medium Grid 3 Accent 4" w:semiHidden="0" w:uiPriority="69" w:unhideWhenUsed="0"/>
+    <w:lsdException w:name="Dark List Accent 4" w:semiHidden="0" w:uiPriority="70" w:unhideWhenUsed="0"/>
+    <w:lsdException w:name="Colorful Shading Accent 4" w:semiHidden="0" w:uiPriority="71" w:unhideWhenUsed="0"/>
+    <w:lsdException w:name="Colorful List Accent 4" w:semiHidden="0" w:uiPriority="72" w:unhideWhenUsed="0"/>
+    <w:lsdException w:name="Colorful Grid Accent 4" w:semiHidden="0" w:uiPriority="73" w:unhideWhenUsed="0"/>
+    <w:lsdException w:name="Light Shading Accent 5" w:semiHidden="0" w:uiPriority="60" w:unhideWhenUsed="0"/>
+    <w:lsdException w:name="Light List Accent 5" w:semiHidden="0" w:uiPriority="61" w:unhideWhenUsed="0"/>
+    <w:lsdException w:name="Light Grid Accent 5" w:semiHidden="0" w:uiPriority="62" w:unhideWhenUsed="0"/>
+    <w:lsdException w:name="Medium Shading 1 Accent 5" w:semiHidden="0" w:uiPriority="63" w:unhideWhenUsed="0"/>
+    <w:lsdException w:name="Medium Shading 2 Accent 5" w:semiHidden="0" w:uiPriority="64" w:unhideWhenUsed="0"/>
+    <w:lsdException w:name="Medium List 1 Accent 5" w:semiHidden="0" w:uiPriority="65" w:unhideWhenUsed="0"/>
+    <w:lsdException w:name="Medium List 2 Accent 5" w:semiHidden="0" w:uiPriority="66" w:unhideWhenUsed="0"/>
+    <w:lsdException w:name="Medium Grid 1 Accent 5" w:semiHidden="0" w:uiPriority="67" w:unhideWhenUsed="0"/>
+    <w:lsdException w:name="Medium Grid 2 Accent 5" w:semiHidden="0" w:uiPriority="68" w:unhideWhenUsed="0"/>
+    <w:lsdException w:name="Medium Grid 3 Accent 5" w:semiHidden="0" w:uiPriority="69" w:unhideWhenUsed="0"/>
+    <w:lsdException w:name="Dark List Accent 5" w:semiHidden="0" w:uiPriority="70" w:unhideWhenUsed="0"/>
+    <w:lsdException w:name="Colorful Shading Accent 5" w:semiHidden="0" w:uiPriority="71" w:unhideWhenUsed="0"/>
+    <w:lsdException w:name="Colorful List Accent 5" w:semiHidden="0" w:uiPriority="72" w:unhideWhenUsed="0"/>
+    <w:lsdException w:name="Colorful Grid Accent 5" w:semiHidden="0" w:uiPriority="73" w:unhideWhenUsed="0"/>
+    <w:lsdException w:name="Light Shading Accent 6" w:semiHidden="0" w:uiPriority="60" w:unhideWhenUsed="0"/>
+    <w:lsdException w:name="Light List Accent 6" w:semiHidden="0" w:uiPriority="61" w:unhideWhenUsed="0"/>
+    <w:lsdException w:name="Light Grid Accent 6" w:semiHidden="0" w:uiPriority="62" w:unhideWhenUsed="0"/>
+    <w:lsdException w:name="Medium Shading 1 Accent 6" w:semiHidden="0" w:uiPriority="63" w:unhideWhenUsed="0"/>
+    <w:lsdException w:name="Medium Shading 2 Accent 6" w:semiHidden="0" w:uiPriority="64" w:unhideWhenUsed="0"/>
+    <w:lsdException w:name="Medium List 1 Accent 6" w:semiHidden="0" w:uiPriority="65" w:unhideWhenUsed="0"/>
+    <w:lsdException w:name="Medium List 2 Accent 6" w:semiHidden="0" w:uiPriority="66" w:unhideWhenUsed="0"/>
+    <w:lsdException w:name="Medium Grid 1 Accent 6" w:semiHidden="0" w:uiPriority="67" w:unhideWhenUsed="0"/>
+    <w:lsdException w:name="Medium Grid 2 Accent 6" w:semiHidden="0" w:uiPriority="68" w:unhideWhenUsed="0"/>
+    <w:lsdException w:name="Medium Grid 3 Accent 6" w:semiHidden="0" w:uiPriority="69" w:unhideWhenUsed="0"/>
+    <w:lsdException w:name="Dark List Accent 6" w:semiHidden="0" w:uiPriority="70" w:unhideWhenUsed="0"/>
+    <w:lsdException w:name="Colorful Shading Accent 6" w:semiHidden="0" w:uiPriority="71" w:unhideWhenUsed="0"/>
+    <w:lsdException w:name="Colorful List Accent 6" w:semiHidden="0" w:uiPriority="72" w:unhideWhenUsed="0"/>
+    <w:lsdException w:name="Colorful Grid Accent 6" w:semiHidden="0" w:uiPriority="73" w:unhideWhenUsed="0"/>
+    <w:lsdException w:name="Subtle Emphasis" w:semiHidden="0" w:uiPriority="19" w:unhideWhenUsed="0" w:qFormat="1"/>
+    <w:lsdException w:name="Intense Emphasis" w:semiHidden="0" w:uiPriority="21" w:unhideWhenUsed="0" w:qFormat="1"/>
+    <w:lsdException w:name="Subtle Reference" w:semiHidden="0" w:uiPriority="31" w:unhideWhenUsed="0" w:qFormat="1"/>
+    <w:lsdException w:name="Intense Reference" w:semiHidden="0" w:uiPriority="32" w:unhideWhenUsed="0" w:qFormat="1"/>
+    <w:lsdException w:name="Book Title" w:semiHidden="0" w:uiPriority="33" w:unhideWhenUsed="0" w:qFormat="1"/>
+    <w:lsdException w:name="Bibliography" w:uiPriority="37"/>
+    <w:lsdException w:name="TOC Heading" w:uiPriority="39" w:qFormat="1"/>
+  </w:latentStyles>
+  <w:style w:type="paragraph" w:default="1" w:styleId="a">
+    <w:name w:val="Normal"/>
+    <w:qFormat/>
+    <w:pPr>
+      <w:widowControl w:val="0"/>
+      <w:jc w:val="both"/>
+    </w:pPr>
+  </w:style>
+  <w:style w:type="character" w:default="1" w:styleId="a0">
+    <w:name w:val="Default Paragraph Font"/>
+    <w:uiPriority w:val="1"/>
+    <w:semiHidden/>
+    <w:unhideWhenUsed/>
+  </w:style>
+  <w:style w:type="table" w:default="1" w:styleId="a1">
+    <w:name w:val="Normal Table"/>
+    <w:uiPriority w:val="99"/>
+    <w:semiHidden/>
+    <w:unhideWhenUsed/>
+    <w:tblPr>
+      <w:tblInd w:w="0" w:type="dxa"/>
+      <w:tblCellMar>
+        <w:top w:w="0" w:type="dxa"/>
+        <w:left w:w="108" w:type="dxa"/>
+        <w:bottom w:w="0" w:type="dxa"/>
+        <w:right w:w="108" w:type="dxa"/>
+      </w:tblCellMar>
+    </w:tblPr>
+  </w:style>
+  <w:style w:type="numbering" w:default="1" w:styleId="a2">
+    <w:name w:val="No List"/>
+    <w:uiPriority w:val="99"/>
+    <w:semiHidden/>
+    <w:unhideWhenUsed/>
+  </w:style>
+  <w:style w:type="paragraph" w:customStyle="1" w:styleId="Paper-Title">
+    <w:name w:val="Paper-Title"/>
+    <w:basedOn w:val="a"/>
+    <w:rsid w:val="00ED19B0"/>
+    <w:pPr>
+      <w:widowControl/>
+      <w:spacing w:after="120"/>
+      <w:jc w:val="center"/>
+    </w:pPr>
+    <w:rPr>
+      <w:rFonts w:ascii="Helvetica" w:hAnsi="Helvetica" w:cs="Times New Roman"/>
+      <w:b/>
+      <w:kern w:val="0"/>
+      <w:sz w:val="36"/>
+      <w:szCs w:val="20"/>
+      <w:lang w:eastAsia="en-US"/>
+    </w:rPr>
+  </w:style>
+  <w:style w:type="paragraph" w:styleId="a3">
+    <w:name w:val="List Paragraph"/>
+    <w:basedOn w:val="a"/>
+    <w:uiPriority w:val="34"/>
+    <w:qFormat/>
+    <w:rsid w:val="00ED19B0"/>
+    <w:pPr>
+      <w:ind w:firstLineChars="200" w:firstLine="420"/>
+    </w:pPr>
+  </w:style>
+  <w:style w:type="paragraph" w:styleId="a4">
+    <w:name w:val="Balloon Text"/>
+    <w:basedOn w:val="a"/>
+    <w:link w:val="a5"/>
+    <w:uiPriority w:val="99"/>
+    <w:semiHidden/>
+    <w:unhideWhenUsed/>
+    <w:rsid w:val="00FA4DBA"/>
+    <w:rPr>
+      <w:rFonts w:ascii="Lucida Grande" w:hAnsi="Lucida Grande" w:cs="Lucida Grande"/>
+      <w:sz w:val="18"/>
+      <w:szCs w:val="18"/>
+    </w:rPr>
+  </w:style>
+  <w:style w:type="character" w:customStyle="1" w:styleId="a5">
+    <w:name w:val="批注框文本字符"/>
+    <w:basedOn w:val="a0"/>
+    <w:link w:val="a4"/>
     <w:uiPriority w:val="99"/>
     <w:semiHidden/>
     <w:rsid w:val="00FA4DBA"/>

</xml_diff>